<commit_message>
CSS + SQL + ingles
</commit_message>
<xml_diff>
--- a/INGLES/2ª EVALUACION/Book.docx
+++ b/INGLES/2ª EVALUACION/Book.docx
@@ -7973,9 +7973,802 @@
           <w:u w:val="single"/>
           <w:lang w:val="en-US"/>
         </w:rPr>
-        <w:t>2</w:t>
-      </w:r>
-      <w:r>
+        <w:t>24</w:t>
+      </w:r>
+    </w:p>
+    <w:p>
+      <w:pPr>
+        <w:pStyle w:val="ListParagraph"/>
+        <w:numPr>
+          <w:ilvl w:val="0"/>
+          <w:numId w:val="18"/>
+        </w:numPr>
+        <w:rPr>
+          <w:rFonts w:ascii="Arial" w:hAnsi="Arial"/>
+          <w:b/>
+          <w:bCs/>
+          <w:lang w:val="en-US"/>
+        </w:rPr>
+      </w:pPr>
+      <w:r>
+        <w:rPr>
+          <w:rFonts w:ascii="Arial" w:hAnsi="Arial"/>
+          <w:b/>
+          <w:bCs/>
+          <w:lang w:val="en-US"/>
+        </w:rPr>
+        <w:t>Read the text again and label the elements of the network using the words in bold</w:t>
+      </w:r>
+      <w:r>
+        <w:rPr>
+          <w:rFonts w:ascii="Arial" w:hAnsi="Arial"/>
+          <w:b/>
+          <w:bCs/>
+          <w:lang w:val="en-US"/>
+        </w:rPr>
+        <w:t>:</w:t>
+      </w:r>
+    </w:p>
+    <w:p>
+      <w:pPr>
+        <w:pStyle w:val="ListParagraph"/>
+        <w:numPr>
+          <w:ilvl w:val="1"/>
+          <w:numId w:val="18"/>
+        </w:numPr>
+        <w:rPr>
+          <w:rFonts w:ascii="Arial" w:hAnsi="Arial"/>
+          <w:lang w:val="en-US"/>
+        </w:rPr>
+      </w:pPr>
+      <w:r>
+        <w:rPr>
+          <w:rFonts w:ascii="Arial" w:hAnsi="Arial"/>
+          <w:lang w:val="en-US"/>
+        </w:rPr>
+        <w:t>Server.</w:t>
+      </w:r>
+    </w:p>
+    <w:p>
+      <w:pPr>
+        <w:pStyle w:val="ListParagraph"/>
+        <w:numPr>
+          <w:ilvl w:val="1"/>
+          <w:numId w:val="18"/>
+        </w:numPr>
+        <w:rPr>
+          <w:rFonts w:ascii="Arial" w:hAnsi="Arial"/>
+          <w:lang w:val="en-US"/>
+        </w:rPr>
+      </w:pPr>
+      <w:r>
+        <w:rPr>
+          <w:rFonts w:ascii="Arial" w:hAnsi="Arial"/>
+          <w:lang w:val="en-US"/>
+        </w:rPr>
+        <w:t>Wireless access point.</w:t>
+      </w:r>
+    </w:p>
+    <w:p>
+      <w:pPr>
+        <w:pStyle w:val="ListParagraph"/>
+        <w:numPr>
+          <w:ilvl w:val="1"/>
+          <w:numId w:val="18"/>
+        </w:numPr>
+        <w:rPr>
+          <w:rFonts w:ascii="Arial" w:hAnsi="Arial"/>
+          <w:lang w:val="en-US"/>
+        </w:rPr>
+      </w:pPr>
+      <w:r>
+        <w:rPr>
+          <w:rFonts w:ascii="Arial" w:hAnsi="Arial"/>
+          <w:lang w:val="en-US"/>
+        </w:rPr>
+        <w:t>Switch.</w:t>
+      </w:r>
+    </w:p>
+    <w:p>
+      <w:pPr>
+        <w:pStyle w:val="ListParagraph"/>
+        <w:numPr>
+          <w:ilvl w:val="1"/>
+          <w:numId w:val="18"/>
+        </w:numPr>
+        <w:rPr>
+          <w:rFonts w:ascii="Arial" w:hAnsi="Arial"/>
+          <w:lang w:val="en-US"/>
+        </w:rPr>
+      </w:pPr>
+      <w:r>
+        <w:rPr>
+          <w:rFonts w:ascii="Arial" w:hAnsi="Arial"/>
+          <w:lang w:val="en-US"/>
+        </w:rPr>
+        <w:t>Broadband modem.</w:t>
+      </w:r>
+    </w:p>
+    <w:p>
+      <w:pPr>
+        <w:pStyle w:val="ListParagraph"/>
+        <w:numPr>
+          <w:ilvl w:val="1"/>
+          <w:numId w:val="18"/>
+        </w:numPr>
+        <w:rPr>
+          <w:rFonts w:ascii="Arial" w:hAnsi="Arial"/>
+          <w:lang w:val="en-US"/>
+        </w:rPr>
+      </w:pPr>
+      <w:r>
+        <w:rPr>
+          <w:rFonts w:ascii="Arial" w:hAnsi="Arial"/>
+          <w:lang w:val="en-US"/>
+        </w:rPr>
+        <w:t>Firewall</w:t>
+      </w:r>
+    </w:p>
+    <w:p>
+      <w:pPr>
+        <w:rPr>
+          <w:rFonts w:ascii="Arial" w:hAnsi="Arial"/>
+          <w:lang w:val="en-US"/>
+        </w:rPr>
+      </w:pPr>
+    </w:p>
+    <w:p>
+      <w:pPr>
+        <w:pStyle w:val="ListParagraph"/>
+        <w:numPr>
+          <w:ilvl w:val="0"/>
+          <w:numId w:val="18"/>
+        </w:numPr>
+        <w:rPr>
+          <w:rFonts w:ascii="Arial" w:hAnsi="Arial"/>
+          <w:b/>
+          <w:bCs/>
+          <w:lang w:val="en-US"/>
+        </w:rPr>
+      </w:pPr>
+      <w:r>
+        <w:rPr>
+          <w:rFonts w:ascii="Arial" w:hAnsi="Arial"/>
+          <w:b/>
+          <w:bCs/>
+          <w:lang w:val="en-US"/>
+        </w:rPr>
+        <w:t>Write the definitions for the words in bold:</w:t>
+      </w:r>
+    </w:p>
+    <w:p>
+      <w:pPr>
+        <w:pStyle w:val="ListParagraph"/>
+        <w:numPr>
+          <w:ilvl w:val="1"/>
+          <w:numId w:val="18"/>
+        </w:numPr>
+        <w:rPr>
+          <w:rFonts w:ascii="Arial" w:hAnsi="Arial"/>
+          <w:lang w:val="en-US"/>
+        </w:rPr>
+      </w:pPr>
+      <w:r>
+        <w:rPr>
+          <w:rFonts w:ascii="Arial" w:hAnsi="Arial"/>
+          <w:lang w:val="en-US"/>
+        </w:rPr>
+        <w:t>Server is a computer which transmits the information to the other computers.</w:t>
+      </w:r>
+    </w:p>
+    <w:p>
+      <w:pPr>
+        <w:pStyle w:val="ListParagraph"/>
+        <w:numPr>
+          <w:ilvl w:val="1"/>
+          <w:numId w:val="18"/>
+        </w:numPr>
+        <w:rPr>
+          <w:rFonts w:ascii="Arial" w:hAnsi="Arial"/>
+          <w:lang w:val="en-US"/>
+        </w:rPr>
+      </w:pPr>
+      <w:r>
+        <w:rPr>
+          <w:rFonts w:ascii="Arial" w:hAnsi="Arial"/>
+          <w:lang w:val="en-US"/>
+        </w:rPr>
+        <w:t>Wireless access point is a device which allows to connect the other devices.</w:t>
+      </w:r>
+    </w:p>
+    <w:p>
+      <w:pPr>
+        <w:pStyle w:val="ListParagraph"/>
+        <w:numPr>
+          <w:ilvl w:val="1"/>
+          <w:numId w:val="18"/>
+        </w:numPr>
+        <w:rPr>
+          <w:rFonts w:ascii="Arial" w:hAnsi="Arial"/>
+          <w:lang w:val="en-US"/>
+        </w:rPr>
+      </w:pPr>
+      <w:r>
+        <w:rPr>
+          <w:rFonts w:ascii="Arial" w:hAnsi="Arial"/>
+          <w:lang w:val="en-US"/>
+        </w:rPr>
+        <w:t>Broadband modem is a device that converts digital signals into analog signals.</w:t>
+      </w:r>
+    </w:p>
+    <w:p>
+      <w:pPr>
+        <w:pStyle w:val="ListParagraph"/>
+        <w:numPr>
+          <w:ilvl w:val="1"/>
+          <w:numId w:val="18"/>
+        </w:numPr>
+        <w:rPr>
+          <w:rFonts w:ascii="Arial" w:hAnsi="Arial"/>
+          <w:lang w:val="en-US"/>
+        </w:rPr>
+      </w:pPr>
+      <w:r>
+        <w:rPr>
+          <w:rFonts w:ascii="Arial" w:hAnsi="Arial"/>
+          <w:lang w:val="en-US"/>
+        </w:rPr>
+        <w:t>Switch</w:t>
+      </w:r>
+      <w:r>
+        <w:rPr>
+          <w:rFonts w:ascii="Arial" w:hAnsi="Arial"/>
+          <w:lang w:val="en-US"/>
+        </w:rPr>
+        <w:tab/>
+        <w:t>is a device that commutes the information.</w:t>
+      </w:r>
+    </w:p>
+    <w:p>
+      <w:pPr>
+        <w:pStyle w:val="ListParagraph"/>
+        <w:numPr>
+          <w:ilvl w:val="1"/>
+          <w:numId w:val="18"/>
+        </w:numPr>
+        <w:rPr>
+          <w:rFonts w:ascii="Arial" w:hAnsi="Arial"/>
+          <w:lang w:val="en-US"/>
+        </w:rPr>
+      </w:pPr>
+      <w:r>
+        <w:rPr>
+          <w:rFonts w:ascii="Arial" w:hAnsi="Arial"/>
+          <w:lang w:val="en-US"/>
+        </w:rPr>
+        <w:t>Firewall is a software which makes sure all data you receive.</w:t>
+      </w:r>
+    </w:p>
+    <w:p>
+      <w:pPr>
+        <w:rPr>
+          <w:rFonts w:ascii="Arial" w:hAnsi="Arial"/>
+          <w:lang w:val="en-US"/>
+        </w:rPr>
+      </w:pPr>
+    </w:p>
+    <w:p>
+      <w:pPr>
+        <w:pStyle w:val="ListParagraph"/>
+        <w:numPr>
+          <w:ilvl w:val="0"/>
+          <w:numId w:val="18"/>
+        </w:numPr>
+        <w:rPr>
+          <w:rFonts w:ascii="Arial" w:hAnsi="Arial"/>
+          <w:b/>
+          <w:bCs/>
+          <w:lang w:val="en-US"/>
+        </w:rPr>
+      </w:pPr>
+      <w:r>
+        <w:rPr>
+          <w:rFonts w:ascii="Arial" w:hAnsi="Arial"/>
+          <w:b/>
+          <w:bCs/>
+          <w:lang w:val="en-US"/>
+        </w:rPr>
+        <w:t>How much do you know about networks? Choose the correct options:</w:t>
+      </w:r>
+    </w:p>
+    <w:p>
+      <w:pPr>
+        <w:pStyle w:val="ListParagraph"/>
+        <w:numPr>
+          <w:ilvl w:val="1"/>
+          <w:numId w:val="18"/>
+        </w:numPr>
+        <w:rPr>
+          <w:rFonts w:ascii="Arial" w:hAnsi="Arial"/>
+          <w:lang w:val="en-US"/>
+        </w:rPr>
+      </w:pPr>
+      <w:r>
+        <w:rPr>
+          <w:rFonts w:ascii="Arial" w:hAnsi="Arial"/>
+          <w:lang w:val="en-US"/>
+        </w:rPr>
+        <w:t>B</w:t>
+      </w:r>
+    </w:p>
+    <w:p>
+      <w:pPr>
+        <w:pStyle w:val="ListParagraph"/>
+        <w:numPr>
+          <w:ilvl w:val="1"/>
+          <w:numId w:val="18"/>
+        </w:numPr>
+        <w:rPr>
+          <w:rFonts w:ascii="Arial" w:hAnsi="Arial"/>
+          <w:lang w:val="en-US"/>
+        </w:rPr>
+      </w:pPr>
+      <w:r>
+        <w:rPr>
+          <w:rFonts w:ascii="Arial" w:hAnsi="Arial"/>
+          <w:lang w:val="en-US"/>
+        </w:rPr>
+        <w:t>B</w:t>
+      </w:r>
+    </w:p>
+    <w:p>
+      <w:pPr>
+        <w:pStyle w:val="ListParagraph"/>
+        <w:numPr>
+          <w:ilvl w:val="1"/>
+          <w:numId w:val="18"/>
+        </w:numPr>
+        <w:rPr>
+          <w:rFonts w:ascii="Arial" w:hAnsi="Arial"/>
+          <w:lang w:val="en-US"/>
+        </w:rPr>
+      </w:pPr>
+      <w:r>
+        <w:rPr>
+          <w:rFonts w:ascii="Arial" w:hAnsi="Arial"/>
+          <w:lang w:val="en-US"/>
+        </w:rPr>
+        <w:t>B</w:t>
+      </w:r>
+    </w:p>
+    <w:p>
+      <w:pPr>
+        <w:pStyle w:val="ListParagraph"/>
+        <w:numPr>
+          <w:ilvl w:val="1"/>
+          <w:numId w:val="18"/>
+        </w:numPr>
+        <w:rPr>
+          <w:rFonts w:ascii="Arial" w:hAnsi="Arial"/>
+          <w:lang w:val="en-US"/>
+        </w:rPr>
+      </w:pPr>
+      <w:r>
+        <w:rPr>
+          <w:rFonts w:ascii="Arial" w:hAnsi="Arial"/>
+          <w:lang w:val="en-US"/>
+        </w:rPr>
+        <w:t>A</w:t>
+      </w:r>
+    </w:p>
+    <w:p>
+      <w:pPr>
+        <w:pStyle w:val="ListParagraph"/>
+        <w:numPr>
+          <w:ilvl w:val="1"/>
+          <w:numId w:val="18"/>
+        </w:numPr>
+        <w:rPr>
+          <w:rFonts w:ascii="Arial" w:hAnsi="Arial"/>
+          <w:lang w:val="en-US"/>
+        </w:rPr>
+      </w:pPr>
+      <w:r>
+        <w:rPr>
+          <w:rFonts w:ascii="Arial" w:hAnsi="Arial"/>
+          <w:lang w:val="en-US"/>
+        </w:rPr>
+        <w:t>C</w:t>
+      </w:r>
+    </w:p>
+    <w:p>
+      <w:pPr>
+        <w:pStyle w:val="ListParagraph"/>
+        <w:numPr>
+          <w:ilvl w:val="1"/>
+          <w:numId w:val="18"/>
+        </w:numPr>
+        <w:rPr>
+          <w:rFonts w:ascii="Arial" w:hAnsi="Arial"/>
+          <w:lang w:val="en-US"/>
+        </w:rPr>
+      </w:pPr>
+      <w:r>
+        <w:rPr>
+          <w:rFonts w:ascii="Arial" w:hAnsi="Arial"/>
+          <w:lang w:val="en-US"/>
+        </w:rPr>
+        <w:t>A</w:t>
+      </w:r>
+    </w:p>
+    <w:p>
+      <w:pPr>
+        <w:pStyle w:val="ListParagraph"/>
+        <w:numPr>
+          <w:ilvl w:val="1"/>
+          <w:numId w:val="18"/>
+        </w:numPr>
+        <w:rPr>
+          <w:rFonts w:ascii="Arial" w:hAnsi="Arial"/>
+          <w:lang w:val="en-US"/>
+        </w:rPr>
+      </w:pPr>
+      <w:r>
+        <w:rPr>
+          <w:rFonts w:ascii="Arial" w:hAnsi="Arial"/>
+          <w:lang w:val="en-US"/>
+        </w:rPr>
+        <w:t>A</w:t>
+      </w:r>
+    </w:p>
+    <w:p>
+      <w:pPr>
+        <w:pStyle w:val="ListParagraph"/>
+        <w:numPr>
+          <w:ilvl w:val="1"/>
+          <w:numId w:val="18"/>
+        </w:numPr>
+        <w:rPr>
+          <w:rFonts w:ascii="Arial" w:hAnsi="Arial"/>
+          <w:lang w:val="en-US"/>
+        </w:rPr>
+      </w:pPr>
+      <w:r>
+        <w:rPr>
+          <w:rFonts w:ascii="Arial" w:hAnsi="Arial"/>
+          <w:lang w:val="en-US"/>
+        </w:rPr>
+        <w:t>B</w:t>
+      </w:r>
+    </w:p>
+    <w:p>
+      <w:pPr>
+        <w:rPr>
+          <w:rFonts w:ascii="Arial" w:hAnsi="Arial"/>
+          <w:lang w:val="en-US"/>
+        </w:rPr>
+      </w:pPr>
+    </w:p>
+    <w:p>
+      <w:pPr>
+        <w:pStyle w:val="ListParagraph"/>
+        <w:numPr>
+          <w:ilvl w:val="0"/>
+          <w:numId w:val="18"/>
+        </w:numPr>
+        <w:rPr>
+          <w:rFonts w:ascii="Arial" w:hAnsi="Arial"/>
+          <w:b/>
+          <w:bCs/>
+          <w:lang w:val="en-US"/>
+        </w:rPr>
+      </w:pPr>
+      <w:r>
+        <w:rPr>
+          <w:rFonts w:ascii="Arial" w:hAnsi="Arial"/>
+          <w:b/>
+          <w:bCs/>
+          <w:lang w:val="en-US"/>
+        </w:rPr>
+        <w:t>Fill in the blanks with the correct words in the box:</w:t>
+      </w:r>
+    </w:p>
+    <w:p>
+      <w:pPr>
+        <w:pStyle w:val="ListParagraph"/>
+        <w:numPr>
+          <w:ilvl w:val="1"/>
+          <w:numId w:val="18"/>
+        </w:numPr>
+        <w:rPr>
+          <w:rFonts w:ascii="Arial" w:hAnsi="Arial"/>
+          <w:lang w:val="en-US"/>
+        </w:rPr>
+      </w:pPr>
+      <w:r>
+        <w:rPr>
+          <w:rFonts w:ascii="Arial" w:hAnsi="Arial"/>
+          <w:lang w:val="en-US"/>
+        </w:rPr>
+        <w:t>Configure</w:t>
+      </w:r>
+    </w:p>
+    <w:p>
+      <w:pPr>
+        <w:pStyle w:val="ListParagraph"/>
+        <w:numPr>
+          <w:ilvl w:val="1"/>
+          <w:numId w:val="18"/>
+        </w:numPr>
+        <w:rPr>
+          <w:rFonts w:ascii="Arial" w:hAnsi="Arial"/>
+          <w:lang w:val="en-US"/>
+        </w:rPr>
+      </w:pPr>
+      <w:r>
+        <w:rPr>
+          <w:rFonts w:ascii="Arial" w:hAnsi="Arial"/>
+          <w:lang w:val="en-US"/>
+        </w:rPr>
+        <w:t>Address</w:t>
+      </w:r>
+    </w:p>
+    <w:p>
+      <w:pPr>
+        <w:pStyle w:val="ListParagraph"/>
+        <w:numPr>
+          <w:ilvl w:val="1"/>
+          <w:numId w:val="18"/>
+        </w:numPr>
+        <w:rPr>
+          <w:rFonts w:ascii="Arial" w:hAnsi="Arial"/>
+          <w:lang w:val="en-US"/>
+        </w:rPr>
+      </w:pPr>
+      <w:r>
+        <w:rPr>
+          <w:rFonts w:ascii="Arial" w:hAnsi="Arial"/>
+          <w:lang w:val="en-US"/>
+        </w:rPr>
+        <w:t>Network</w:t>
+      </w:r>
+    </w:p>
+    <w:p>
+      <w:pPr>
+        <w:pStyle w:val="ListParagraph"/>
+        <w:numPr>
+          <w:ilvl w:val="1"/>
+          <w:numId w:val="18"/>
+        </w:numPr>
+        <w:rPr>
+          <w:rFonts w:ascii="Arial" w:hAnsi="Arial"/>
+          <w:lang w:val="en-US"/>
+        </w:rPr>
+      </w:pPr>
+      <w:r>
+        <w:rPr>
+          <w:rFonts w:ascii="Arial" w:hAnsi="Arial"/>
+          <w:lang w:val="en-US"/>
+        </w:rPr>
+        <w:t>Sharing</w:t>
+      </w:r>
+    </w:p>
+    <w:p>
+      <w:pPr>
+        <w:pStyle w:val="ListParagraph"/>
+        <w:numPr>
+          <w:ilvl w:val="1"/>
+          <w:numId w:val="18"/>
+        </w:numPr>
+        <w:rPr>
+          <w:rFonts w:ascii="Arial" w:hAnsi="Arial"/>
+          <w:lang w:val="en-US"/>
+        </w:rPr>
+      </w:pPr>
+      <w:r>
+        <w:rPr>
+          <w:rFonts w:ascii="Arial" w:hAnsi="Arial"/>
+          <w:lang w:val="en-US"/>
+        </w:rPr>
+        <w:t>Turn</w:t>
+      </w:r>
+    </w:p>
+    <w:p>
+      <w:pPr>
+        <w:pStyle w:val="ListParagraph"/>
+        <w:numPr>
+          <w:ilvl w:val="1"/>
+          <w:numId w:val="18"/>
+        </w:numPr>
+        <w:rPr>
+          <w:rFonts w:ascii="Arial" w:hAnsi="Arial"/>
+          <w:lang w:val="en-US"/>
+        </w:rPr>
+      </w:pPr>
+      <w:r>
+        <w:rPr>
+          <w:rFonts w:ascii="Arial" w:hAnsi="Arial"/>
+          <w:lang w:val="en-US"/>
+        </w:rPr>
+        <w:t>Cables</w:t>
+      </w:r>
+    </w:p>
+    <w:p>
+      <w:pPr>
+        <w:pStyle w:val="ListParagraph"/>
+        <w:ind w:left="1440"/>
+        <w:rPr>
+          <w:rFonts w:ascii="Arial" w:hAnsi="Arial"/>
+          <w:lang w:val="en-US"/>
+        </w:rPr>
+      </w:pPr>
+    </w:p>
+    <w:p>
+      <w:pPr>
+        <w:pStyle w:val="ListParagraph"/>
+        <w:numPr>
+          <w:ilvl w:val="0"/>
+          <w:numId w:val="18"/>
+        </w:numPr>
+        <w:rPr>
+          <w:rFonts w:ascii="Arial" w:hAnsi="Arial"/>
+          <w:b/>
+          <w:bCs/>
+          <w:lang w:val="en-US"/>
+        </w:rPr>
+      </w:pPr>
+      <w:r>
+        <w:rPr>
+          <w:rFonts w:ascii="Arial" w:hAnsi="Arial"/>
+          <w:b/>
+          <w:bCs/>
+          <w:lang w:val="en-US"/>
+        </w:rPr>
+        <w:t>Complete these sentences with the correct prepositions to form phrasal verbs. Then match each phrasal verb to its definition.</w:t>
+      </w:r>
+    </w:p>
+    <w:p>
+      <w:pPr>
+        <w:pStyle w:val="ListParagraph"/>
+        <w:numPr>
+          <w:ilvl w:val="1"/>
+          <w:numId w:val="18"/>
+        </w:numPr>
+        <w:rPr>
+          <w:rFonts w:ascii="Arial" w:hAnsi="Arial"/>
+          <w:lang w:val="en-US"/>
+        </w:rPr>
+      </w:pPr>
+      <w:r>
+        <w:rPr>
+          <w:rFonts w:ascii="Arial" w:hAnsi="Arial"/>
+          <w:lang w:val="en-US"/>
+        </w:rPr>
+        <w:t>Up</w:t>
+      </w:r>
+      <w:r>
+        <w:rPr>
+          <w:rFonts w:ascii="Arial" w:hAnsi="Arial"/>
+          <w:lang w:val="en-US"/>
+        </w:rPr>
+        <w:t xml:space="preserve"> </w:t>
+      </w:r>
+      <w:r>
+        <w:rPr>
+          <w:rFonts w:ascii="Arial" w:hAnsi="Arial"/>
+          <w:lang w:val="en-US"/>
+        </w:rPr>
+        <w:sym w:font="Wingdings" w:char="F0E0"/>
+      </w:r>
+      <w:r>
+        <w:rPr>
+          <w:rFonts w:ascii="Arial" w:hAnsi="Arial"/>
+          <w:lang w:val="en-US"/>
+        </w:rPr>
+        <w:t xml:space="preserve"> 3</w:t>
+      </w:r>
+    </w:p>
+    <w:p>
+      <w:pPr>
+        <w:pStyle w:val="ListParagraph"/>
+        <w:numPr>
+          <w:ilvl w:val="1"/>
+          <w:numId w:val="18"/>
+        </w:numPr>
+        <w:rPr>
+          <w:rFonts w:ascii="Arial" w:hAnsi="Arial"/>
+          <w:lang w:val="en-US"/>
+        </w:rPr>
+      </w:pPr>
+      <w:r>
+        <w:rPr>
+          <w:rFonts w:ascii="Arial" w:hAnsi="Arial"/>
+          <w:lang w:val="en-US"/>
+        </w:rPr>
+        <w:t>In, On</w:t>
+      </w:r>
+      <w:r>
+        <w:rPr>
+          <w:rFonts w:ascii="Arial" w:hAnsi="Arial"/>
+          <w:lang w:val="en-US"/>
+        </w:rPr>
+        <w:t xml:space="preserve"> </w:t>
+      </w:r>
+      <w:r>
+        <w:rPr>
+          <w:rFonts w:ascii="Arial" w:hAnsi="Arial"/>
+          <w:lang w:val="en-US"/>
+        </w:rPr>
+        <w:sym w:font="Wingdings" w:char="F0E0"/>
+      </w:r>
+      <w:r>
+        <w:rPr>
+          <w:rFonts w:ascii="Arial" w:hAnsi="Arial"/>
+          <w:lang w:val="en-US"/>
+        </w:rPr>
+        <w:t xml:space="preserve"> 2, 4</w:t>
+      </w:r>
+    </w:p>
+    <w:p>
+      <w:pPr>
+        <w:pStyle w:val="ListParagraph"/>
+        <w:numPr>
+          <w:ilvl w:val="1"/>
+          <w:numId w:val="18"/>
+        </w:numPr>
+        <w:rPr>
+          <w:rFonts w:ascii="Arial" w:hAnsi="Arial"/>
+          <w:lang w:val="en-US"/>
+        </w:rPr>
+      </w:pPr>
+      <w:r>
+        <w:rPr>
+          <w:rFonts w:ascii="Arial" w:hAnsi="Arial"/>
+          <w:lang w:val="en-US"/>
+        </w:rPr>
+        <w:t>In</w:t>
+      </w:r>
+      <w:r>
+        <w:rPr>
+          <w:rFonts w:ascii="Arial" w:hAnsi="Arial"/>
+          <w:lang w:val="en-US"/>
+        </w:rPr>
+        <w:t xml:space="preserve"> </w:t>
+      </w:r>
+      <w:r>
+        <w:rPr>
+          <w:rFonts w:ascii="Arial" w:hAnsi="Arial"/>
+          <w:lang w:val="en-US"/>
+        </w:rPr>
+        <w:sym w:font="Wingdings" w:char="F0E0"/>
+      </w:r>
+      <w:r>
+        <w:rPr>
+          <w:rFonts w:ascii="Arial" w:hAnsi="Arial"/>
+          <w:lang w:val="en-US"/>
+        </w:rPr>
+        <w:t>1</w:t>
+      </w:r>
+    </w:p>
+    <w:p>
+      <w:pPr>
+        <w:rPr>
+          <w:rFonts w:ascii="Arial" w:hAnsi="Arial"/>
+          <w:lang w:val="en-US"/>
+        </w:rPr>
+      </w:pPr>
+      <w:r>
+        <w:rPr>
+          <w:rFonts w:ascii="Arial" w:hAnsi="Arial"/>
+          <w:lang w:val="en-US"/>
+        </w:rPr>
+        <w:br w:type="page"/>
+      </w:r>
+    </w:p>
+    <w:p>
+      <w:pPr>
+        <w:ind w:left="720" w:hanging="360"/>
+        <w:jc w:val="center"/>
         <w:rPr>
           <w:rFonts w:ascii="Arial" w:hAnsi="Arial" w:cs="Arial"/>
           <w:b/>
@@ -7985,7 +8778,31 @@
           <w:u w:val="single"/>
           <w:lang w:val="en-US"/>
         </w:rPr>
-        <w:t>4</w:t>
+      </w:pPr>
+      <w:r>
+        <w:rPr>
+          <w:rFonts w:ascii="Arial" w:hAnsi="Arial" w:cs="Arial"/>
+          <w:b/>
+          <w:bCs/>
+          <w:sz w:val="28"/>
+          <w:szCs w:val="28"/>
+          <w:u w:val="single"/>
+          <w:lang w:val="en-US"/>
+        </w:rPr>
+        <w:lastRenderedPageBreak/>
+        <w:t xml:space="preserve">PAGE </w:t>
+      </w:r>
+      <w:r>
+        <w:rPr>
+          <w:rFonts w:ascii="Arial" w:hAnsi="Arial" w:cs="Arial"/>
+          <w:b/>
+          <w:bCs/>
+          <w:sz w:val="28"/>
+          <w:szCs w:val="28"/>
+          <w:u w:val="single"/>
+          <w:lang w:val="en-US"/>
+        </w:rPr>
+        <w:t>30</w:t>
       </w:r>
     </w:p>
     <w:p>
@@ -7993,23 +8810,23 @@
         <w:pStyle w:val="ListParagraph"/>
         <w:numPr>
           <w:ilvl w:val="0"/>
-          <w:numId w:val="18"/>
-        </w:numPr>
-        <w:rPr>
-          <w:rFonts w:ascii="Arial" w:hAnsi="Arial"/>
-          <w:b/>
-          <w:bCs/>
-          <w:lang w:val="en-US"/>
-        </w:rPr>
-      </w:pPr>
-      <w:r>
-        <w:rPr>
-          <w:rFonts w:ascii="Arial" w:hAnsi="Arial"/>
-          <w:b/>
-          <w:bCs/>
-          <w:lang w:val="en-US"/>
-        </w:rPr>
-        <w:t>Read the text again and label the elements of the network using the words in bold</w:t>
+          <w:numId w:val="20"/>
+        </w:numPr>
+        <w:rPr>
+          <w:rFonts w:ascii="Arial" w:hAnsi="Arial"/>
+          <w:b/>
+          <w:bCs/>
+          <w:lang w:val="en-US"/>
+        </w:rPr>
+      </w:pPr>
+      <w:r>
+        <w:rPr>
+          <w:rFonts w:ascii="Arial" w:hAnsi="Arial"/>
+          <w:b/>
+          <w:bCs/>
+          <w:lang w:val="en-US"/>
+        </w:rPr>
+        <w:t>Listen to conversation one and answer the following questions</w:t>
       </w:r>
       <w:r>
         <w:rPr>
@@ -8026,19 +8843,19 @@
         <w:pStyle w:val="ListParagraph"/>
         <w:numPr>
           <w:ilvl w:val="1"/>
-          <w:numId w:val="18"/>
-        </w:numPr>
-        <w:rPr>
-          <w:rFonts w:ascii="Arial" w:hAnsi="Arial"/>
-          <w:lang w:val="en-US"/>
-        </w:rPr>
-      </w:pPr>
-      <w:r>
-        <w:rPr>
-          <w:rFonts w:ascii="Arial" w:hAnsi="Arial"/>
-          <w:lang w:val="en-US"/>
-        </w:rPr>
-        <w:t>Server</w:t>
+          <w:numId w:val="20"/>
+        </w:numPr>
+        <w:rPr>
+          <w:rFonts w:ascii="Arial" w:hAnsi="Arial"/>
+          <w:lang w:val="en-US"/>
+        </w:rPr>
+      </w:pPr>
+      <w:r>
+        <w:rPr>
+          <w:rFonts w:ascii="Arial" w:hAnsi="Arial"/>
+          <w:lang w:val="en-US"/>
+        </w:rPr>
+        <w:t>Problems with Wi-Fi connection</w:t>
       </w:r>
       <w:r>
         <w:rPr>
@@ -8053,19 +8870,19 @@
         <w:pStyle w:val="ListParagraph"/>
         <w:numPr>
           <w:ilvl w:val="1"/>
-          <w:numId w:val="18"/>
-        </w:numPr>
-        <w:rPr>
-          <w:rFonts w:ascii="Arial" w:hAnsi="Arial"/>
-          <w:lang w:val="en-US"/>
-        </w:rPr>
-      </w:pPr>
-      <w:r>
-        <w:rPr>
-          <w:rFonts w:ascii="Arial" w:hAnsi="Arial"/>
-          <w:lang w:val="en-US"/>
-        </w:rPr>
-        <w:t>Wireless access point</w:t>
+          <w:numId w:val="20"/>
+        </w:numPr>
+        <w:rPr>
+          <w:rFonts w:ascii="Arial" w:hAnsi="Arial"/>
+          <w:lang w:val="en-US"/>
+        </w:rPr>
+      </w:pPr>
+      <w:r>
+        <w:rPr>
+          <w:rFonts w:ascii="Arial" w:hAnsi="Arial"/>
+          <w:lang w:val="en-US"/>
+        </w:rPr>
+        <w:t>Yesterday</w:t>
       </w:r>
       <w:r>
         <w:rPr>
@@ -8080,19 +8897,33 @@
         <w:pStyle w:val="ListParagraph"/>
         <w:numPr>
           <w:ilvl w:val="1"/>
-          <w:numId w:val="18"/>
-        </w:numPr>
-        <w:rPr>
-          <w:rFonts w:ascii="Arial" w:hAnsi="Arial"/>
-          <w:lang w:val="en-US"/>
-        </w:rPr>
-      </w:pPr>
-      <w:r>
-        <w:rPr>
-          <w:rFonts w:ascii="Arial" w:hAnsi="Arial"/>
-          <w:lang w:val="en-US"/>
-        </w:rPr>
-        <w:t>Switch</w:t>
+          <w:numId w:val="20"/>
+        </w:numPr>
+        <w:rPr>
+          <w:rFonts w:ascii="Arial" w:hAnsi="Arial"/>
+          <w:lang w:val="en-US"/>
+        </w:rPr>
+      </w:pPr>
+      <w:r>
+        <w:rPr>
+          <w:rFonts w:ascii="Arial" w:hAnsi="Arial"/>
+          <w:lang w:val="en-US"/>
+        </w:rPr>
+        <w:t xml:space="preserve">He </w:t>
+      </w:r>
+      <w:r>
+        <w:rPr>
+          <w:rFonts w:ascii="Arial" w:hAnsi="Arial"/>
+          <w:lang w:val="en-US"/>
+        </w:rPr>
+        <w:t>has switched</w:t>
+      </w:r>
+      <w:r>
+        <w:rPr>
+          <w:rFonts w:ascii="Arial" w:hAnsi="Arial"/>
+          <w:lang w:val="en-US"/>
+        </w:rPr>
+        <w:t xml:space="preserve"> the router off and on several times</w:t>
       </w:r>
       <w:r>
         <w:rPr>
@@ -8107,19 +8938,19 @@
         <w:pStyle w:val="ListParagraph"/>
         <w:numPr>
           <w:ilvl w:val="1"/>
-          <w:numId w:val="18"/>
-        </w:numPr>
-        <w:rPr>
-          <w:rFonts w:ascii="Arial" w:hAnsi="Arial"/>
-          <w:lang w:val="en-US"/>
-        </w:rPr>
-      </w:pPr>
-      <w:r>
-        <w:rPr>
-          <w:rFonts w:ascii="Arial" w:hAnsi="Arial"/>
-          <w:lang w:val="en-US"/>
-        </w:rPr>
-        <w:t>Broadband modem</w:t>
+          <w:numId w:val="20"/>
+        </w:numPr>
+        <w:rPr>
+          <w:rFonts w:ascii="Arial" w:hAnsi="Arial"/>
+          <w:lang w:val="en-US"/>
+        </w:rPr>
+      </w:pPr>
+      <w:r>
+        <w:rPr>
+          <w:rFonts w:ascii="Arial" w:hAnsi="Arial"/>
+          <w:lang w:val="en-US"/>
+        </w:rPr>
+        <w:t xml:space="preserve">It’s a key with an antenna with signal </w:t>
       </w:r>
       <w:r>
         <w:rPr>
@@ -8134,23 +8965,32 @@
         <w:pStyle w:val="ListParagraph"/>
         <w:numPr>
           <w:ilvl w:val="1"/>
-          <w:numId w:val="18"/>
-        </w:numPr>
-        <w:rPr>
-          <w:rFonts w:ascii="Arial" w:hAnsi="Arial"/>
-          <w:lang w:val="en-US"/>
-        </w:rPr>
-      </w:pPr>
-      <w:r>
-        <w:rPr>
-          <w:rFonts w:ascii="Arial" w:hAnsi="Arial"/>
-          <w:lang w:val="en-US"/>
-        </w:rPr>
-        <w:t>Firewall</w:t>
-      </w:r>
-    </w:p>
-    <w:p>
-      <w:pPr>
+          <w:numId w:val="20"/>
+        </w:numPr>
+        <w:rPr>
+          <w:rFonts w:ascii="Arial" w:hAnsi="Arial"/>
+          <w:lang w:val="en-US"/>
+        </w:rPr>
+      </w:pPr>
+      <w:r>
+        <w:rPr>
+          <w:rFonts w:ascii="Arial" w:hAnsi="Arial"/>
+          <w:lang w:val="en-US"/>
+        </w:rPr>
+        <w:t>F</w:t>
+      </w:r>
+      <w:r>
+        <w:rPr>
+          <w:rFonts w:ascii="Arial" w:hAnsi="Arial"/>
+          <w:lang w:val="en-US"/>
+        </w:rPr>
+        <w:t>n+F1</w:t>
+      </w:r>
+    </w:p>
+    <w:p>
+      <w:pPr>
+        <w:pStyle w:val="ListParagraph"/>
+        <w:ind w:left="1440"/>
         <w:rPr>
           <w:rFonts w:ascii="Arial" w:hAnsi="Arial"/>
           <w:lang w:val="en-US"/>
@@ -8162,135 +9002,187 @@
         <w:pStyle w:val="ListParagraph"/>
         <w:numPr>
           <w:ilvl w:val="0"/>
-          <w:numId w:val="18"/>
-        </w:numPr>
-        <w:rPr>
-          <w:rFonts w:ascii="Arial" w:hAnsi="Arial"/>
-          <w:b/>
-          <w:bCs/>
-          <w:lang w:val="en-US"/>
-        </w:rPr>
-      </w:pPr>
-      <w:r>
-        <w:rPr>
-          <w:rFonts w:ascii="Arial" w:hAnsi="Arial"/>
-          <w:b/>
-          <w:bCs/>
-          <w:lang w:val="en-US"/>
-        </w:rPr>
-        <w:t>Write the definitions for the words in bold:</w:t>
-      </w:r>
-    </w:p>
-    <w:p>
-      <w:pPr>
-        <w:pStyle w:val="ListParagraph"/>
-        <w:numPr>
-          <w:ilvl w:val="1"/>
-          <w:numId w:val="18"/>
-        </w:numPr>
-        <w:rPr>
-          <w:rFonts w:ascii="Arial" w:hAnsi="Arial"/>
-          <w:lang w:val="en-US"/>
-        </w:rPr>
-      </w:pPr>
-      <w:r>
-        <w:rPr>
-          <w:rFonts w:ascii="Arial" w:hAnsi="Arial"/>
-          <w:lang w:val="en-US"/>
-        </w:rPr>
-        <w:t>Server is a computer which transmits the information to the other computers.</w:t>
-      </w:r>
-    </w:p>
-    <w:p>
-      <w:pPr>
-        <w:pStyle w:val="ListParagraph"/>
-        <w:numPr>
-          <w:ilvl w:val="1"/>
-          <w:numId w:val="18"/>
-        </w:numPr>
-        <w:rPr>
-          <w:rFonts w:ascii="Arial" w:hAnsi="Arial"/>
-          <w:lang w:val="en-US"/>
-        </w:rPr>
-      </w:pPr>
-      <w:r>
-        <w:rPr>
-          <w:rFonts w:ascii="Arial" w:hAnsi="Arial"/>
-          <w:lang w:val="en-US"/>
-        </w:rPr>
-        <w:t>Wireless access point is a device which allows to connect the other devices.</w:t>
-      </w:r>
-    </w:p>
-    <w:p>
-      <w:pPr>
-        <w:pStyle w:val="ListParagraph"/>
-        <w:numPr>
-          <w:ilvl w:val="1"/>
-          <w:numId w:val="18"/>
-        </w:numPr>
-        <w:rPr>
-          <w:rFonts w:ascii="Arial" w:hAnsi="Arial"/>
-          <w:lang w:val="en-US"/>
-        </w:rPr>
-      </w:pPr>
-      <w:r>
-        <w:rPr>
-          <w:rFonts w:ascii="Arial" w:hAnsi="Arial"/>
-          <w:lang w:val="en-US"/>
-        </w:rPr>
-        <w:t>Broadband modem is a device that converts digital signals into analog signals.</w:t>
-      </w:r>
-    </w:p>
-    <w:p>
-      <w:pPr>
-        <w:pStyle w:val="ListParagraph"/>
-        <w:numPr>
-          <w:ilvl w:val="1"/>
-          <w:numId w:val="18"/>
-        </w:numPr>
-        <w:rPr>
-          <w:rFonts w:ascii="Arial" w:hAnsi="Arial"/>
-          <w:lang w:val="en-US"/>
-        </w:rPr>
-      </w:pPr>
-      <w:r>
-        <w:rPr>
-          <w:rFonts w:ascii="Arial" w:hAnsi="Arial"/>
-          <w:lang w:val="en-US"/>
-        </w:rPr>
-        <w:t>Switch</w:t>
-      </w:r>
+          <w:numId w:val="20"/>
+        </w:numPr>
+        <w:rPr>
+          <w:rFonts w:ascii="Arial" w:hAnsi="Arial"/>
+          <w:b/>
+          <w:bCs/>
+          <w:lang w:val="en-US"/>
+        </w:rPr>
+      </w:pPr>
+      <w:r>
+        <w:rPr>
+          <w:rFonts w:ascii="Arial" w:hAnsi="Arial"/>
+          <w:b/>
+          <w:bCs/>
+          <w:lang w:val="en-US"/>
+        </w:rPr>
+        <w:t>Listen to conversation two again and fill in the gaps to complete the summary of the conversation:</w:t>
+      </w:r>
+    </w:p>
+    <w:p>
+      <w:pPr>
+        <w:pStyle w:val="ListParagraph"/>
+        <w:numPr>
+          <w:ilvl w:val="1"/>
+          <w:numId w:val="20"/>
+        </w:numPr>
+        <w:rPr>
+          <w:rFonts w:ascii="Arial" w:hAnsi="Arial"/>
+          <w:lang w:val="en-US"/>
+        </w:rPr>
+      </w:pPr>
+      <w:r>
+        <w:rPr>
+          <w:rFonts w:ascii="Arial" w:hAnsi="Arial"/>
+          <w:lang w:val="en-US"/>
+        </w:rPr>
+        <w:t>drops</w:t>
+      </w:r>
+    </w:p>
+    <w:p>
+      <w:pPr>
+        <w:pStyle w:val="ListParagraph"/>
+        <w:numPr>
+          <w:ilvl w:val="1"/>
+          <w:numId w:val="20"/>
+        </w:numPr>
+        <w:rPr>
+          <w:rFonts w:ascii="Arial" w:hAnsi="Arial"/>
+          <w:lang w:val="en-US"/>
+        </w:rPr>
+      </w:pPr>
+      <w:r>
+        <w:rPr>
+          <w:rFonts w:ascii="Arial" w:hAnsi="Arial"/>
+          <w:lang w:val="en-US"/>
+        </w:rPr>
+        <w:t>turn</w:t>
+      </w:r>
+    </w:p>
+    <w:p>
+      <w:pPr>
+        <w:pStyle w:val="ListParagraph"/>
+        <w:numPr>
+          <w:ilvl w:val="1"/>
+          <w:numId w:val="20"/>
+        </w:numPr>
+        <w:rPr>
+          <w:rFonts w:ascii="Arial" w:hAnsi="Arial"/>
+          <w:lang w:val="en-US"/>
+        </w:rPr>
+      </w:pPr>
+      <w:r>
+        <w:rPr>
+          <w:rFonts w:ascii="Arial" w:hAnsi="Arial"/>
+          <w:lang w:val="en-US"/>
+        </w:rPr>
+        <w:t>screensaver</w:t>
+      </w:r>
+    </w:p>
+    <w:p>
+      <w:pPr>
+        <w:pStyle w:val="ListParagraph"/>
+        <w:numPr>
+          <w:ilvl w:val="1"/>
+          <w:numId w:val="20"/>
+        </w:numPr>
+        <w:rPr>
+          <w:rFonts w:ascii="Arial" w:hAnsi="Arial"/>
+          <w:lang w:val="en-US"/>
+        </w:rPr>
+      </w:pPr>
+      <w:r>
+        <w:rPr>
+          <w:rFonts w:ascii="Arial" w:hAnsi="Arial"/>
+          <w:lang w:val="en-US"/>
+        </w:rPr>
+        <w:t>channel</w:t>
+      </w:r>
+    </w:p>
+    <w:p>
+      <w:pPr>
+        <w:pStyle w:val="ListParagraph"/>
+        <w:numPr>
+          <w:ilvl w:val="1"/>
+          <w:numId w:val="20"/>
+        </w:numPr>
+        <w:rPr>
+          <w:rFonts w:ascii="Arial" w:hAnsi="Arial"/>
+          <w:lang w:val="en-US"/>
+        </w:rPr>
+      </w:pPr>
+      <w:r>
+        <w:rPr>
+          <w:rFonts w:ascii="Arial" w:hAnsi="Arial"/>
+          <w:lang w:val="en-US"/>
+        </w:rPr>
+        <w:t>WRT54G</w:t>
+      </w:r>
+    </w:p>
+    <w:p>
+      <w:pPr>
+        <w:pStyle w:val="ListParagraph"/>
+        <w:numPr>
+          <w:ilvl w:val="1"/>
+          <w:numId w:val="20"/>
+        </w:numPr>
+        <w:rPr>
+          <w:rFonts w:ascii="Arial" w:hAnsi="Arial"/>
+          <w:lang w:val="en-US"/>
+        </w:rPr>
+      </w:pPr>
+      <w:hyperlink r:id="rId6" w:history="1">
+        <w:r>
+          <w:rPr>
+            <w:rStyle w:val="Hyperlink"/>
+            <w:rFonts w:ascii="Arial" w:hAnsi="Arial"/>
+            <w:lang w:val="en-US"/>
+          </w:rPr>
+          <w:t>http://192.168.1.1</w:t>
+        </w:r>
+      </w:hyperlink>
       <w:r>
         <w:rPr>
           <w:rFonts w:ascii="Arial" w:hAnsi="Arial"/>
           <w:lang w:val="en-US"/>
         </w:rPr>
         <w:tab/>
-        <w:t>is a device that commutes the information.</w:t>
-      </w:r>
-    </w:p>
-    <w:p>
-      <w:pPr>
-        <w:pStyle w:val="ListParagraph"/>
-        <w:numPr>
-          <w:ilvl w:val="1"/>
-          <w:numId w:val="18"/>
-        </w:numPr>
-        <w:rPr>
-          <w:rFonts w:ascii="Arial" w:hAnsi="Arial"/>
-          <w:lang w:val="en-US"/>
-        </w:rPr>
-      </w:pPr>
-      <w:r>
-        <w:rPr>
-          <w:rFonts w:ascii="Arial" w:hAnsi="Arial"/>
-          <w:lang w:val="en-US"/>
-        </w:rPr>
-        <w:t>Firewall is a software which makes sure all data you receive.</w:t>
-      </w:r>
-    </w:p>
-    <w:p>
-      <w:pPr>
+        <w:t>search bar</w:t>
+      </w:r>
+    </w:p>
+    <w:p>
+      <w:pPr>
+        <w:pStyle w:val="ListParagraph"/>
+        <w:numPr>
+          <w:ilvl w:val="1"/>
+          <w:numId w:val="20"/>
+        </w:numPr>
+        <w:rPr>
+          <w:rFonts w:ascii="Arial" w:hAnsi="Arial"/>
+          <w:lang w:val="en-US"/>
+        </w:rPr>
+      </w:pPr>
+      <w:r>
+        <w:rPr>
+          <w:rFonts w:ascii="Arial" w:hAnsi="Arial"/>
+          <w:lang w:val="en-US"/>
+        </w:rPr>
+        <w:t>T</w:t>
+      </w:r>
+      <w:r>
+        <w:rPr>
+          <w:rFonts w:ascii="Arial" w:hAnsi="Arial"/>
+          <w:lang w:val="en-US"/>
+        </w:rPr>
+        <w:t>echnician</w:t>
+      </w:r>
+    </w:p>
+    <w:p>
+      <w:pPr>
+        <w:pStyle w:val="ListParagraph"/>
+        <w:ind w:left="1440"/>
         <w:rPr>
           <w:rFonts w:ascii="Arial" w:hAnsi="Arial"/>
           <w:lang w:val="en-US"/>
@@ -8302,497 +9194,87 @@
         <w:pStyle w:val="ListParagraph"/>
         <w:numPr>
           <w:ilvl w:val="0"/>
-          <w:numId w:val="18"/>
-        </w:numPr>
-        <w:rPr>
-          <w:rFonts w:ascii="Arial" w:hAnsi="Arial"/>
-          <w:b/>
-          <w:bCs/>
-          <w:lang w:val="en-US"/>
-        </w:rPr>
-      </w:pPr>
-      <w:r>
-        <w:rPr>
-          <w:rFonts w:ascii="Arial" w:hAnsi="Arial"/>
-          <w:b/>
-          <w:bCs/>
-          <w:lang w:val="en-US"/>
-        </w:rPr>
-        <w:t>How much do you know about networks? Choose the correct options:</w:t>
-      </w:r>
-    </w:p>
-    <w:p>
-      <w:pPr>
-        <w:pStyle w:val="ListParagraph"/>
-        <w:numPr>
-          <w:ilvl w:val="1"/>
-          <w:numId w:val="18"/>
-        </w:numPr>
-        <w:rPr>
-          <w:rFonts w:ascii="Arial" w:hAnsi="Arial"/>
-          <w:lang w:val="en-US"/>
-        </w:rPr>
-      </w:pPr>
-      <w:r>
-        <w:rPr>
-          <w:rFonts w:ascii="Arial" w:hAnsi="Arial"/>
-          <w:lang w:val="en-US"/>
-        </w:rPr>
-        <w:t>B</w:t>
-      </w:r>
-    </w:p>
-    <w:p>
-      <w:pPr>
-        <w:pStyle w:val="ListParagraph"/>
-        <w:numPr>
-          <w:ilvl w:val="1"/>
-          <w:numId w:val="18"/>
-        </w:numPr>
-        <w:rPr>
-          <w:rFonts w:ascii="Arial" w:hAnsi="Arial"/>
-          <w:lang w:val="en-US"/>
-        </w:rPr>
-      </w:pPr>
-      <w:r>
-        <w:rPr>
-          <w:rFonts w:ascii="Arial" w:hAnsi="Arial"/>
-          <w:lang w:val="en-US"/>
-        </w:rPr>
-        <w:t>B</w:t>
-      </w:r>
-    </w:p>
-    <w:p>
-      <w:pPr>
-        <w:pStyle w:val="ListParagraph"/>
-        <w:numPr>
-          <w:ilvl w:val="1"/>
-          <w:numId w:val="18"/>
-        </w:numPr>
-        <w:rPr>
-          <w:rFonts w:ascii="Arial" w:hAnsi="Arial"/>
-          <w:lang w:val="en-US"/>
-        </w:rPr>
-      </w:pPr>
-      <w:r>
-        <w:rPr>
-          <w:rFonts w:ascii="Arial" w:hAnsi="Arial"/>
-          <w:lang w:val="en-US"/>
-        </w:rPr>
-        <w:t>B</w:t>
-      </w:r>
-    </w:p>
-    <w:p>
-      <w:pPr>
-        <w:pStyle w:val="ListParagraph"/>
-        <w:numPr>
-          <w:ilvl w:val="1"/>
-          <w:numId w:val="18"/>
-        </w:numPr>
-        <w:rPr>
-          <w:rFonts w:ascii="Arial" w:hAnsi="Arial"/>
-          <w:lang w:val="en-US"/>
-        </w:rPr>
-      </w:pPr>
-      <w:r>
-        <w:rPr>
-          <w:rFonts w:ascii="Arial" w:hAnsi="Arial"/>
-          <w:lang w:val="en-US"/>
-        </w:rPr>
-        <w:t>A</w:t>
-      </w:r>
-    </w:p>
-    <w:p>
-      <w:pPr>
-        <w:pStyle w:val="ListParagraph"/>
-        <w:numPr>
-          <w:ilvl w:val="1"/>
-          <w:numId w:val="18"/>
-        </w:numPr>
-        <w:rPr>
-          <w:rFonts w:ascii="Arial" w:hAnsi="Arial"/>
-          <w:lang w:val="en-US"/>
-        </w:rPr>
-      </w:pPr>
-      <w:r>
-        <w:rPr>
-          <w:rFonts w:ascii="Arial" w:hAnsi="Arial"/>
-          <w:lang w:val="en-US"/>
-        </w:rPr>
-        <w:t>C</w:t>
-      </w:r>
-    </w:p>
-    <w:p>
-      <w:pPr>
-        <w:pStyle w:val="ListParagraph"/>
-        <w:numPr>
-          <w:ilvl w:val="1"/>
-          <w:numId w:val="18"/>
-        </w:numPr>
-        <w:rPr>
-          <w:rFonts w:ascii="Arial" w:hAnsi="Arial"/>
-          <w:lang w:val="en-US"/>
-        </w:rPr>
-      </w:pPr>
-      <w:r>
-        <w:rPr>
-          <w:rFonts w:ascii="Arial" w:hAnsi="Arial"/>
-          <w:lang w:val="en-US"/>
-        </w:rPr>
-        <w:t>A</w:t>
-      </w:r>
-    </w:p>
-    <w:p>
-      <w:pPr>
-        <w:pStyle w:val="ListParagraph"/>
-        <w:numPr>
-          <w:ilvl w:val="1"/>
-          <w:numId w:val="18"/>
-        </w:numPr>
-        <w:rPr>
-          <w:rFonts w:ascii="Arial" w:hAnsi="Arial"/>
-          <w:lang w:val="en-US"/>
-        </w:rPr>
-      </w:pPr>
-      <w:r>
-        <w:rPr>
-          <w:rFonts w:ascii="Arial" w:hAnsi="Arial"/>
-          <w:lang w:val="en-US"/>
-        </w:rPr>
-        <w:t>A</w:t>
-      </w:r>
-    </w:p>
-    <w:p>
-      <w:pPr>
-        <w:pStyle w:val="ListParagraph"/>
-        <w:numPr>
-          <w:ilvl w:val="1"/>
-          <w:numId w:val="18"/>
-        </w:numPr>
-        <w:rPr>
-          <w:rFonts w:ascii="Arial" w:hAnsi="Arial"/>
-          <w:lang w:val="en-US"/>
-        </w:rPr>
-      </w:pPr>
-      <w:r>
-        <w:rPr>
-          <w:rFonts w:ascii="Arial" w:hAnsi="Arial"/>
-          <w:lang w:val="en-US"/>
-        </w:rPr>
-        <w:t>B</w:t>
-      </w:r>
-    </w:p>
-    <w:p>
-      <w:pPr>
-        <w:rPr>
-          <w:rFonts w:ascii="Arial" w:hAnsi="Arial"/>
-          <w:lang w:val="en-US"/>
-        </w:rPr>
-      </w:pPr>
-    </w:p>
-    <w:p>
-      <w:pPr>
-        <w:pStyle w:val="ListParagraph"/>
-        <w:numPr>
-          <w:ilvl w:val="0"/>
-          <w:numId w:val="18"/>
-        </w:numPr>
-        <w:rPr>
-          <w:rFonts w:ascii="Arial" w:hAnsi="Arial"/>
-          <w:b/>
-          <w:bCs/>
-          <w:lang w:val="en-US"/>
-        </w:rPr>
-      </w:pPr>
-      <w:r>
-        <w:rPr>
-          <w:rFonts w:ascii="Arial" w:hAnsi="Arial"/>
-          <w:b/>
-          <w:bCs/>
-          <w:lang w:val="en-US"/>
-        </w:rPr>
-        <w:t>Fill in the blanks with the correct words in the box:</w:t>
-      </w:r>
-    </w:p>
-    <w:p>
-      <w:pPr>
-        <w:pStyle w:val="ListParagraph"/>
-        <w:numPr>
-          <w:ilvl w:val="1"/>
-          <w:numId w:val="18"/>
-        </w:numPr>
-        <w:rPr>
-          <w:rFonts w:ascii="Arial" w:hAnsi="Arial"/>
-          <w:lang w:val="en-US"/>
-        </w:rPr>
-      </w:pPr>
-      <w:r>
-        <w:rPr>
-          <w:rFonts w:ascii="Arial" w:hAnsi="Arial"/>
-          <w:lang w:val="en-US"/>
-        </w:rPr>
-        <w:t>Configure</w:t>
-      </w:r>
-    </w:p>
-    <w:p>
-      <w:pPr>
-        <w:pStyle w:val="ListParagraph"/>
-        <w:numPr>
-          <w:ilvl w:val="1"/>
-          <w:numId w:val="18"/>
-        </w:numPr>
-        <w:rPr>
-          <w:rFonts w:ascii="Arial" w:hAnsi="Arial"/>
-          <w:lang w:val="en-US"/>
-        </w:rPr>
-      </w:pPr>
-      <w:r>
-        <w:rPr>
-          <w:rFonts w:ascii="Arial" w:hAnsi="Arial"/>
-          <w:lang w:val="en-US"/>
-        </w:rPr>
-        <w:t>Address</w:t>
-      </w:r>
-    </w:p>
-    <w:p>
-      <w:pPr>
-        <w:pStyle w:val="ListParagraph"/>
-        <w:numPr>
-          <w:ilvl w:val="1"/>
-          <w:numId w:val="18"/>
-        </w:numPr>
-        <w:rPr>
-          <w:rFonts w:ascii="Arial" w:hAnsi="Arial"/>
-          <w:lang w:val="en-US"/>
-        </w:rPr>
-      </w:pPr>
-      <w:r>
-        <w:rPr>
-          <w:rFonts w:ascii="Arial" w:hAnsi="Arial"/>
-          <w:lang w:val="en-US"/>
-        </w:rPr>
-        <w:t>Network</w:t>
-      </w:r>
-    </w:p>
-    <w:p>
-      <w:pPr>
-        <w:pStyle w:val="ListParagraph"/>
-        <w:numPr>
-          <w:ilvl w:val="1"/>
-          <w:numId w:val="18"/>
-        </w:numPr>
-        <w:rPr>
-          <w:rFonts w:ascii="Arial" w:hAnsi="Arial"/>
-          <w:lang w:val="en-US"/>
-        </w:rPr>
-      </w:pPr>
-      <w:r>
-        <w:rPr>
-          <w:rFonts w:ascii="Arial" w:hAnsi="Arial"/>
-          <w:lang w:val="en-US"/>
-        </w:rPr>
-        <w:t>Sharing</w:t>
-      </w:r>
-    </w:p>
-    <w:p>
-      <w:pPr>
-        <w:pStyle w:val="ListParagraph"/>
-        <w:numPr>
-          <w:ilvl w:val="1"/>
-          <w:numId w:val="18"/>
-        </w:numPr>
-        <w:rPr>
-          <w:rFonts w:ascii="Arial" w:hAnsi="Arial"/>
-          <w:lang w:val="en-US"/>
-        </w:rPr>
-      </w:pPr>
-      <w:r>
-        <w:rPr>
-          <w:rFonts w:ascii="Arial" w:hAnsi="Arial"/>
-          <w:lang w:val="en-US"/>
-        </w:rPr>
-        <w:t>Turn</w:t>
-      </w:r>
-    </w:p>
-    <w:p>
-      <w:pPr>
-        <w:pStyle w:val="ListParagraph"/>
-        <w:numPr>
-          <w:ilvl w:val="1"/>
-          <w:numId w:val="18"/>
-        </w:numPr>
-        <w:rPr>
-          <w:rFonts w:ascii="Arial" w:hAnsi="Arial"/>
-          <w:lang w:val="en-US"/>
-        </w:rPr>
-      </w:pPr>
-      <w:r>
-        <w:rPr>
-          <w:rFonts w:ascii="Arial" w:hAnsi="Arial"/>
-          <w:lang w:val="en-US"/>
-        </w:rPr>
-        <w:t>Cables</w:t>
-      </w:r>
-    </w:p>
-    <w:p>
-      <w:pPr>
-        <w:pStyle w:val="ListParagraph"/>
-        <w:ind w:left="1440"/>
-        <w:rPr>
-          <w:rFonts w:ascii="Arial" w:hAnsi="Arial"/>
-          <w:lang w:val="en-US"/>
-        </w:rPr>
-      </w:pPr>
-    </w:p>
-    <w:p>
-      <w:pPr>
-        <w:pStyle w:val="ListParagraph"/>
-        <w:numPr>
-          <w:ilvl w:val="0"/>
-          <w:numId w:val="18"/>
-        </w:numPr>
-        <w:rPr>
-          <w:rFonts w:ascii="Arial" w:hAnsi="Arial"/>
-          <w:b/>
-          <w:bCs/>
-          <w:lang w:val="en-US"/>
-        </w:rPr>
-      </w:pPr>
-      <w:r>
-        <w:rPr>
-          <w:rFonts w:ascii="Arial" w:hAnsi="Arial"/>
-          <w:b/>
-          <w:bCs/>
-          <w:lang w:val="en-US"/>
-        </w:rPr>
-        <w:t>Complete these sentences with the correct prepositions to form phrasal verbs. Then match each phrasal verb to its definition.</w:t>
-      </w:r>
-    </w:p>
-    <w:p>
-      <w:pPr>
-        <w:pStyle w:val="ListParagraph"/>
-        <w:numPr>
-          <w:ilvl w:val="1"/>
-          <w:numId w:val="18"/>
-        </w:numPr>
-        <w:rPr>
-          <w:rFonts w:ascii="Arial" w:hAnsi="Arial"/>
-          <w:lang w:val="en-US"/>
-        </w:rPr>
-      </w:pPr>
-      <w:r>
-        <w:rPr>
-          <w:rFonts w:ascii="Arial" w:hAnsi="Arial"/>
-          <w:lang w:val="en-US"/>
-        </w:rPr>
-        <w:t>Up</w:t>
-      </w:r>
-      <w:r>
-        <w:rPr>
-          <w:rFonts w:ascii="Arial" w:hAnsi="Arial"/>
-          <w:lang w:val="en-US"/>
-        </w:rPr>
-        <w:t xml:space="preserve"> </w:t>
-      </w:r>
-      <w:r>
-        <w:rPr>
-          <w:rFonts w:ascii="Arial" w:hAnsi="Arial"/>
-          <w:lang w:val="en-US"/>
-        </w:rPr>
-        <w:sym w:font="Wingdings" w:char="F0E0"/>
-      </w:r>
-      <w:r>
-        <w:rPr>
-          <w:rFonts w:ascii="Arial" w:hAnsi="Arial"/>
-          <w:lang w:val="en-US"/>
-        </w:rPr>
-        <w:t xml:space="preserve"> 3</w:t>
-      </w:r>
-    </w:p>
-    <w:p>
-      <w:pPr>
-        <w:pStyle w:val="ListParagraph"/>
-        <w:numPr>
-          <w:ilvl w:val="1"/>
-          <w:numId w:val="18"/>
-        </w:numPr>
-        <w:rPr>
-          <w:rFonts w:ascii="Arial" w:hAnsi="Arial"/>
-          <w:lang w:val="en-US"/>
-        </w:rPr>
-      </w:pPr>
-      <w:r>
-        <w:rPr>
-          <w:rFonts w:ascii="Arial" w:hAnsi="Arial"/>
-          <w:lang w:val="en-US"/>
-        </w:rPr>
-        <w:t>In, On</w:t>
-      </w:r>
-      <w:r>
-        <w:rPr>
-          <w:rFonts w:ascii="Arial" w:hAnsi="Arial"/>
-          <w:lang w:val="en-US"/>
-        </w:rPr>
-        <w:t xml:space="preserve"> </w:t>
-      </w:r>
-      <w:r>
-        <w:rPr>
-          <w:rFonts w:ascii="Arial" w:hAnsi="Arial"/>
-          <w:lang w:val="en-US"/>
-        </w:rPr>
-        <w:sym w:font="Wingdings" w:char="F0E0"/>
-      </w:r>
-      <w:r>
-        <w:rPr>
-          <w:rFonts w:ascii="Arial" w:hAnsi="Arial"/>
-          <w:lang w:val="en-US"/>
-        </w:rPr>
-        <w:t xml:space="preserve"> 2, 4</w:t>
-      </w:r>
-    </w:p>
-    <w:p>
-      <w:pPr>
-        <w:pStyle w:val="ListParagraph"/>
-        <w:numPr>
-          <w:ilvl w:val="1"/>
-          <w:numId w:val="18"/>
-        </w:numPr>
-        <w:rPr>
-          <w:rFonts w:ascii="Arial" w:hAnsi="Arial"/>
-          <w:lang w:val="en-US"/>
-        </w:rPr>
-      </w:pPr>
-      <w:r>
-        <w:rPr>
-          <w:rFonts w:ascii="Arial" w:hAnsi="Arial"/>
-          <w:lang w:val="en-US"/>
-        </w:rPr>
-        <w:t>In</w:t>
-      </w:r>
-      <w:r>
-        <w:rPr>
-          <w:rFonts w:ascii="Arial" w:hAnsi="Arial"/>
-          <w:lang w:val="en-US"/>
-        </w:rPr>
-        <w:t xml:space="preserve"> </w:t>
-      </w:r>
-      <w:r>
-        <w:rPr>
-          <w:rFonts w:ascii="Arial" w:hAnsi="Arial"/>
-          <w:lang w:val="en-US"/>
-        </w:rPr>
-        <w:sym w:font="Wingdings" w:char="F0E0"/>
-      </w:r>
-      <w:r>
-        <w:rPr>
-          <w:rFonts w:ascii="Arial" w:hAnsi="Arial"/>
-          <w:lang w:val="en-US"/>
-        </w:rPr>
-        <w:t>1</w:t>
-      </w:r>
-    </w:p>
-    <w:p>
-      <w:pPr>
-        <w:pStyle w:val="ListParagraph"/>
+          <w:numId w:val="20"/>
+        </w:numPr>
+        <w:rPr>
+          <w:rFonts w:ascii="Arial" w:hAnsi="Arial"/>
+          <w:b/>
+          <w:bCs/>
+          <w:lang w:val="en-US"/>
+        </w:rPr>
+      </w:pPr>
+      <w:r>
+        <w:rPr>
+          <w:rFonts w:ascii="Arial" w:hAnsi="Arial"/>
+          <w:b/>
+          <w:bCs/>
+          <w:lang w:val="en-US"/>
+        </w:rPr>
+        <w:t>The word switch can have many different meanings. Read these extracts from the conversation and give a synonym for the word switch in each sentence:</w:t>
+      </w:r>
+    </w:p>
+    <w:p>
+      <w:pPr>
+        <w:pStyle w:val="ListParagraph"/>
+        <w:numPr>
+          <w:ilvl w:val="1"/>
+          <w:numId w:val="20"/>
+        </w:numPr>
+        <w:rPr>
+          <w:rFonts w:ascii="Arial" w:hAnsi="Arial"/>
+          <w:lang w:val="en-US"/>
+        </w:rPr>
+      </w:pPr>
+      <w:r>
+        <w:rPr>
+          <w:rFonts w:ascii="Arial" w:hAnsi="Arial"/>
+          <w:lang w:val="en-US"/>
+        </w:rPr>
+        <w:t>I have also switched it off and on several times. (turned)</w:t>
+      </w:r>
+    </w:p>
+    <w:p>
+      <w:pPr>
+        <w:pStyle w:val="ListParagraph"/>
+        <w:numPr>
+          <w:ilvl w:val="1"/>
+          <w:numId w:val="20"/>
+        </w:numPr>
+        <w:rPr>
+          <w:rFonts w:ascii="Arial" w:hAnsi="Arial"/>
+          <w:lang w:val="en-US"/>
+        </w:rPr>
+      </w:pPr>
+      <w:r>
+        <w:rPr>
+          <w:rFonts w:ascii="Arial" w:hAnsi="Arial"/>
+          <w:lang w:val="en-US"/>
+        </w:rPr>
+        <w:t>You must have an on/off switch somewhere on your keyboard. (key)</w:t>
+      </w:r>
+    </w:p>
+    <w:p>
+      <w:pPr>
+        <w:pStyle w:val="ListParagraph"/>
+        <w:numPr>
+          <w:ilvl w:val="1"/>
+          <w:numId w:val="20"/>
+        </w:numPr>
+        <w:rPr>
+          <w:rFonts w:ascii="Arial" w:hAnsi="Arial"/>
+          <w:lang w:val="en-US"/>
+        </w:rPr>
+      </w:pPr>
+      <w:r>
+        <w:rPr>
+          <w:rFonts w:ascii="Arial" w:hAnsi="Arial"/>
+          <w:lang w:val="en-US"/>
+        </w:rPr>
+        <w:t>Try switching to a different channel. (changing)</w:t>
+      </w:r>
+    </w:p>
+    <w:p>
+      <w:pPr>
         <w:rPr>
           <w:rFonts w:ascii="Arial" w:hAnsi="Arial"/>
           <w:lang w:val="en-US"/>
@@ -9699,6 +10181,95 @@
     </w:lvl>
   </w:abstractNum>
   <w:abstractNum w:abstractNumId="10" w15:restartNumberingAfterBreak="0">
+    <w:nsid w:val="47CD3AFB"/>
+    <w:multiLevelType w:val="hybridMultilevel"/>
+    <w:tmpl w:val="DC1A544C"/>
+    <w:lvl w:ilvl="0" w:tplc="6DB2B70E">
+      <w:start w:val="2"/>
+      <w:numFmt w:val="decimal"/>
+      <w:lvlText w:val="%1."/>
+      <w:lvlJc w:val="left"/>
+      <w:pPr>
+        <w:ind w:left="720" w:hanging="360"/>
+      </w:pPr>
+      <w:rPr>
+        <w:rFonts w:hint="default"/>
+      </w:rPr>
+    </w:lvl>
+    <w:lvl w:ilvl="1" w:tplc="0C0A0019">
+      <w:start w:val="1"/>
+      <w:numFmt w:val="lowerLetter"/>
+      <w:lvlText w:val="%2."/>
+      <w:lvlJc w:val="left"/>
+      <w:pPr>
+        <w:ind w:left="1440" w:hanging="360"/>
+      </w:pPr>
+    </w:lvl>
+    <w:lvl w:ilvl="2" w:tplc="0C0A001B">
+      <w:start w:val="1"/>
+      <w:numFmt w:val="lowerRoman"/>
+      <w:lvlText w:val="%3."/>
+      <w:lvlJc w:val="right"/>
+      <w:pPr>
+        <w:ind w:left="2160" w:hanging="180"/>
+      </w:pPr>
+    </w:lvl>
+    <w:lvl w:ilvl="3" w:tplc="0C0A000F" w:tentative="1">
+      <w:start w:val="1"/>
+      <w:numFmt w:val="decimal"/>
+      <w:lvlText w:val="%4."/>
+      <w:lvlJc w:val="left"/>
+      <w:pPr>
+        <w:ind w:left="2880" w:hanging="360"/>
+      </w:pPr>
+    </w:lvl>
+    <w:lvl w:ilvl="4" w:tplc="0C0A0019" w:tentative="1">
+      <w:start w:val="1"/>
+      <w:numFmt w:val="lowerLetter"/>
+      <w:lvlText w:val="%5."/>
+      <w:lvlJc w:val="left"/>
+      <w:pPr>
+        <w:ind w:left="3600" w:hanging="360"/>
+      </w:pPr>
+    </w:lvl>
+    <w:lvl w:ilvl="5" w:tplc="0C0A001B" w:tentative="1">
+      <w:start w:val="1"/>
+      <w:numFmt w:val="lowerRoman"/>
+      <w:lvlText w:val="%6."/>
+      <w:lvlJc w:val="right"/>
+      <w:pPr>
+        <w:ind w:left="4320" w:hanging="180"/>
+      </w:pPr>
+    </w:lvl>
+    <w:lvl w:ilvl="6" w:tplc="0C0A000F" w:tentative="1">
+      <w:start w:val="1"/>
+      <w:numFmt w:val="decimal"/>
+      <w:lvlText w:val="%7."/>
+      <w:lvlJc w:val="left"/>
+      <w:pPr>
+        <w:ind w:left="5040" w:hanging="360"/>
+      </w:pPr>
+    </w:lvl>
+    <w:lvl w:ilvl="7" w:tplc="0C0A0019" w:tentative="1">
+      <w:start w:val="1"/>
+      <w:numFmt w:val="lowerLetter"/>
+      <w:lvlText w:val="%8."/>
+      <w:lvlJc w:val="left"/>
+      <w:pPr>
+        <w:ind w:left="5760" w:hanging="360"/>
+      </w:pPr>
+    </w:lvl>
+    <w:lvl w:ilvl="8" w:tplc="0C0A001B" w:tentative="1">
+      <w:start w:val="1"/>
+      <w:numFmt w:val="lowerRoman"/>
+      <w:lvlText w:val="%9."/>
+      <w:lvlJc w:val="right"/>
+      <w:pPr>
+        <w:ind w:left="6480" w:hanging="180"/>
+      </w:pPr>
+    </w:lvl>
+  </w:abstractNum>
+  <w:abstractNum w:abstractNumId="11" w15:restartNumberingAfterBreak="0">
     <w:nsid w:val="48844551"/>
     <w:multiLevelType w:val="hybridMultilevel"/>
     <w:tmpl w:val="08C26640"/>
@@ -9787,7 +10358,7 @@
       </w:pPr>
     </w:lvl>
   </w:abstractNum>
-  <w:abstractNum w:abstractNumId="11" w15:restartNumberingAfterBreak="0">
+  <w:abstractNum w:abstractNumId="12" w15:restartNumberingAfterBreak="0">
     <w:nsid w:val="6111155E"/>
     <w:multiLevelType w:val="hybridMultilevel"/>
     <w:tmpl w:val="D2BE8326"/>
@@ -9873,7 +10444,96 @@
       </w:pPr>
     </w:lvl>
   </w:abstractNum>
-  <w:abstractNum w:abstractNumId="12" w15:restartNumberingAfterBreak="0">
+  <w:abstractNum w:abstractNumId="13" w15:restartNumberingAfterBreak="0">
+    <w:nsid w:val="687B1765"/>
+    <w:multiLevelType w:val="hybridMultilevel"/>
+    <w:tmpl w:val="E1C0333E"/>
+    <w:lvl w:ilvl="0" w:tplc="CB22534A">
+      <w:start w:val="1"/>
+      <w:numFmt w:val="decimal"/>
+      <w:lvlText w:val="%1."/>
+      <w:lvlJc w:val="left"/>
+      <w:pPr>
+        <w:ind w:left="720" w:hanging="360"/>
+      </w:pPr>
+      <w:rPr>
+        <w:rFonts w:hint="default"/>
+      </w:rPr>
+    </w:lvl>
+    <w:lvl w:ilvl="1" w:tplc="FFFFFFFF">
+      <w:start w:val="1"/>
+      <w:numFmt w:val="lowerLetter"/>
+      <w:lvlText w:val="%2."/>
+      <w:lvlJc w:val="left"/>
+      <w:pPr>
+        <w:ind w:left="1440" w:hanging="360"/>
+      </w:pPr>
+    </w:lvl>
+    <w:lvl w:ilvl="2" w:tplc="FFFFFFFF">
+      <w:start w:val="1"/>
+      <w:numFmt w:val="lowerRoman"/>
+      <w:lvlText w:val="%3."/>
+      <w:lvlJc w:val="right"/>
+      <w:pPr>
+        <w:ind w:left="2160" w:hanging="180"/>
+      </w:pPr>
+    </w:lvl>
+    <w:lvl w:ilvl="3" w:tplc="FFFFFFFF" w:tentative="1">
+      <w:start w:val="1"/>
+      <w:numFmt w:val="decimal"/>
+      <w:lvlText w:val="%4."/>
+      <w:lvlJc w:val="left"/>
+      <w:pPr>
+        <w:ind w:left="2880" w:hanging="360"/>
+      </w:pPr>
+    </w:lvl>
+    <w:lvl w:ilvl="4" w:tplc="FFFFFFFF" w:tentative="1">
+      <w:start w:val="1"/>
+      <w:numFmt w:val="lowerLetter"/>
+      <w:lvlText w:val="%5."/>
+      <w:lvlJc w:val="left"/>
+      <w:pPr>
+        <w:ind w:left="3600" w:hanging="360"/>
+      </w:pPr>
+    </w:lvl>
+    <w:lvl w:ilvl="5" w:tplc="FFFFFFFF" w:tentative="1">
+      <w:start w:val="1"/>
+      <w:numFmt w:val="lowerRoman"/>
+      <w:lvlText w:val="%6."/>
+      <w:lvlJc w:val="right"/>
+      <w:pPr>
+        <w:ind w:left="4320" w:hanging="180"/>
+      </w:pPr>
+    </w:lvl>
+    <w:lvl w:ilvl="6" w:tplc="FFFFFFFF" w:tentative="1">
+      <w:start w:val="1"/>
+      <w:numFmt w:val="decimal"/>
+      <w:lvlText w:val="%7."/>
+      <w:lvlJc w:val="left"/>
+      <w:pPr>
+        <w:ind w:left="5040" w:hanging="360"/>
+      </w:pPr>
+    </w:lvl>
+    <w:lvl w:ilvl="7" w:tplc="FFFFFFFF" w:tentative="1">
+      <w:start w:val="1"/>
+      <w:numFmt w:val="lowerLetter"/>
+      <w:lvlText w:val="%8."/>
+      <w:lvlJc w:val="left"/>
+      <w:pPr>
+        <w:ind w:left="5760" w:hanging="360"/>
+      </w:pPr>
+    </w:lvl>
+    <w:lvl w:ilvl="8" w:tplc="FFFFFFFF" w:tentative="1">
+      <w:start w:val="1"/>
+      <w:numFmt w:val="lowerRoman"/>
+      <w:lvlText w:val="%9."/>
+      <w:lvlJc w:val="right"/>
+      <w:pPr>
+        <w:ind w:left="6480" w:hanging="180"/>
+      </w:pPr>
+    </w:lvl>
+  </w:abstractNum>
+  <w:abstractNum w:abstractNumId="14" w15:restartNumberingAfterBreak="0">
     <w:nsid w:val="6E8E0091"/>
     <w:multiLevelType w:val="hybridMultilevel"/>
     <w:tmpl w:val="966C1BD0"/>
@@ -9962,7 +10622,7 @@
       </w:pPr>
     </w:lvl>
   </w:abstractNum>
-  <w:abstractNum w:abstractNumId="13" w15:restartNumberingAfterBreak="0">
+  <w:abstractNum w:abstractNumId="15" w15:restartNumberingAfterBreak="0">
     <w:nsid w:val="71FE6B51"/>
     <w:multiLevelType w:val="hybridMultilevel"/>
     <w:tmpl w:val="AA3676AE"/>
@@ -10051,7 +10711,7 @@
       </w:pPr>
     </w:lvl>
   </w:abstractNum>
-  <w:abstractNum w:abstractNumId="14" w15:restartNumberingAfterBreak="0">
+  <w:abstractNum w:abstractNumId="16" w15:restartNumberingAfterBreak="0">
     <w:nsid w:val="78842A3E"/>
     <w:multiLevelType w:val="hybridMultilevel"/>
     <w:tmpl w:val="884407B2"/>
@@ -10140,7 +10800,7 @@
       </w:pPr>
     </w:lvl>
   </w:abstractNum>
-  <w:abstractNum w:abstractNumId="15" w15:restartNumberingAfterBreak="0">
+  <w:abstractNum w:abstractNumId="17" w15:restartNumberingAfterBreak="0">
     <w:nsid w:val="78EC3E45"/>
     <w:multiLevelType w:val="hybridMultilevel"/>
     <w:tmpl w:val="4FB2EA42"/>
@@ -10229,7 +10889,7 @@
       </w:pPr>
     </w:lvl>
   </w:abstractNum>
-  <w:abstractNum w:abstractNumId="16" w15:restartNumberingAfterBreak="0">
+  <w:abstractNum w:abstractNumId="18" w15:restartNumberingAfterBreak="0">
     <w:nsid w:val="7A2D6ECD"/>
     <w:multiLevelType w:val="hybridMultilevel"/>
     <w:tmpl w:val="14C07C8A"/>
@@ -10318,12 +10978,12 @@
       </w:pPr>
     </w:lvl>
   </w:abstractNum>
-  <w:abstractNum w:abstractNumId="17" w15:restartNumberingAfterBreak="0">
+  <w:abstractNum w:abstractNumId="19" w15:restartNumberingAfterBreak="0">
     <w:nsid w:val="7D4B0AD8"/>
     <w:multiLevelType w:val="hybridMultilevel"/>
-    <w:tmpl w:val="3878D238"/>
-    <w:lvl w:ilvl="0" w:tplc="FFFFFFFF">
-      <w:start w:val="2"/>
+    <w:tmpl w:val="056C69CE"/>
+    <w:lvl w:ilvl="0" w:tplc="CB22534A">
+      <w:start w:val="1"/>
       <w:numFmt w:val="decimal"/>
       <w:lvlText w:val="%1."/>
       <w:lvlJc w:val="left"/>
@@ -10408,13 +11068,13 @@
     </w:lvl>
   </w:abstractNum>
   <w:num w:numId="1" w16cid:durableId="2046324468">
-    <w:abstractNumId w:val="11"/>
+    <w:abstractNumId w:val="12"/>
   </w:num>
   <w:num w:numId="2" w16cid:durableId="1554460239">
     <w:abstractNumId w:val="2"/>
   </w:num>
   <w:num w:numId="3" w16cid:durableId="1944259879">
-    <w:abstractNumId w:val="10"/>
+    <w:abstractNumId w:val="11"/>
   </w:num>
   <w:num w:numId="4" w16cid:durableId="1239053173">
     <w:abstractNumId w:val="6"/>
@@ -10426,7 +11086,7 @@
     <w:abstractNumId w:val="4"/>
   </w:num>
   <w:num w:numId="7" w16cid:durableId="1807039578">
-    <w:abstractNumId w:val="16"/>
+    <w:abstractNumId w:val="18"/>
   </w:num>
   <w:num w:numId="8" w16cid:durableId="684982892">
     <w:abstractNumId w:val="9"/>
@@ -10435,7 +11095,7 @@
     <w:abstractNumId w:val="1"/>
   </w:num>
   <w:num w:numId="10" w16cid:durableId="1857695873">
-    <w:abstractNumId w:val="15"/>
+    <w:abstractNumId w:val="17"/>
   </w:num>
   <w:num w:numId="11" w16cid:durableId="1596596510">
     <w:abstractNumId w:val="7"/>
@@ -10444,13 +11104,13 @@
     <w:abstractNumId w:val="8"/>
   </w:num>
   <w:num w:numId="13" w16cid:durableId="1249123125">
+    <w:abstractNumId w:val="16"/>
+  </w:num>
+  <w:num w:numId="14" w16cid:durableId="1799296742">
     <w:abstractNumId w:val="14"/>
   </w:num>
-  <w:num w:numId="14" w16cid:durableId="1799296742">
-    <w:abstractNumId w:val="12"/>
-  </w:num>
   <w:num w:numId="15" w16cid:durableId="1276905021">
-    <w:abstractNumId w:val="13"/>
+    <w:abstractNumId w:val="15"/>
   </w:num>
   <w:num w:numId="16" w16cid:durableId="874777750">
     <w:abstractNumId w:val="0"/>
@@ -10459,7 +11119,13 @@
     <w:abstractNumId w:val="5"/>
   </w:num>
   <w:num w:numId="18" w16cid:durableId="681394551">
-    <w:abstractNumId w:val="17"/>
+    <w:abstractNumId w:val="19"/>
+  </w:num>
+  <w:num w:numId="19" w16cid:durableId="700784487">
+    <w:abstractNumId w:val="13"/>
+  </w:num>
+  <w:num w:numId="20" w16cid:durableId="243997295">
+    <w:abstractNumId w:val="10"/>
   </w:num>
 </w:numbering>
 </file>
@@ -10922,6 +11588,29 @@
       </w:tblBorders>
     </w:tblPr>
   </w:style>
+  <w:style w:type="character" w:styleId="Hyperlink">
+    <w:name w:val="Hyperlink"/>
+    <w:basedOn w:val="DefaultParagraphFont"/>
+    <w:uiPriority w:val="99"/>
+    <w:unhideWhenUsed/>
+    <w:rsid w:val="000C6681"/>
+    <w:rPr>
+      <w:color w:val="0563C1" w:themeColor="hyperlink"/>
+      <w:u w:val="single"/>
+    </w:rPr>
+  </w:style>
+  <w:style w:type="character" w:styleId="UnresolvedMention">
+    <w:name w:val="Unresolved Mention"/>
+    <w:basedOn w:val="DefaultParagraphFont"/>
+    <w:uiPriority w:val="99"/>
+    <w:semiHidden/>
+    <w:unhideWhenUsed/>
+    <w:rsid w:val="000C6681"/>
+    <w:rPr>
+      <w:color w:val="605E5C"/>
+      <w:shd w:val="clear" w:color="auto" w:fill="E1DFDD"/>
+    </w:rPr>
+  </w:style>
 </w:styles>
 </file>
 

</xml_diff>

<commit_message>
DB && CSS && english
</commit_message>
<xml_diff>
--- a/INGLES/2ª EVALUACION/Book.docx
+++ b/INGLES/2ª EVALUACION/Book.docx
@@ -3035,12 +3035,21 @@
         </w:rPr>
         <w:t xml:space="preserve">295€. </w:t>
       </w:r>
-      <w:r>
-        <w:rPr>
-          <w:rFonts w:ascii="Arial" w:hAnsi="Arial"/>
-          <w:lang w:val="en-US"/>
-        </w:rPr>
-        <w:t>It’s very e</w:t>
+      <w:proofErr w:type="gramStart"/>
+      <w:r>
+        <w:rPr>
+          <w:rFonts w:ascii="Arial" w:hAnsi="Arial"/>
+          <w:lang w:val="en-US"/>
+        </w:rPr>
+        <w:t>It’s</w:t>
+      </w:r>
+      <w:proofErr w:type="gramEnd"/>
+      <w:r>
+        <w:rPr>
+          <w:rFonts w:ascii="Arial" w:hAnsi="Arial"/>
+          <w:lang w:val="en-US"/>
+        </w:rPr>
+        <w:t xml:space="preserve"> very e</w:t>
       </w:r>
       <w:r>
         <w:rPr>
@@ -3162,7 +3171,23 @@
           <w:rFonts w:ascii="Arial" w:hAnsi="Arial"/>
           <w:lang w:val="en-US"/>
         </w:rPr>
-        <w:t xml:space="preserve"> and James has not a job.</w:t>
+        <w:t xml:space="preserve"> and James </w:t>
+      </w:r>
+      <w:proofErr w:type="gramStart"/>
+      <w:r>
+        <w:rPr>
+          <w:rFonts w:ascii="Arial" w:hAnsi="Arial"/>
+          <w:lang w:val="en-US"/>
+        </w:rPr>
+        <w:t>has not</w:t>
+      </w:r>
+      <w:proofErr w:type="gramEnd"/>
+      <w:r>
+        <w:rPr>
+          <w:rFonts w:ascii="Arial" w:hAnsi="Arial"/>
+          <w:lang w:val="en-US"/>
+        </w:rPr>
+        <w:t xml:space="preserve"> a job.</w:t>
       </w:r>
     </w:p>
     <w:p>
@@ -4498,7 +4523,23 @@
           <w:rFonts w:ascii="Arial" w:hAnsi="Arial"/>
           <w:lang w:val="en-US"/>
         </w:rPr>
-        <w:t>False. Torvalds only inherited his name.</w:t>
+        <w:t xml:space="preserve">False. </w:t>
+      </w:r>
+      <w:proofErr w:type="gramStart"/>
+      <w:r>
+        <w:rPr>
+          <w:rFonts w:ascii="Arial" w:hAnsi="Arial"/>
+          <w:lang w:val="en-US"/>
+        </w:rPr>
+        <w:t>Torvalds only</w:t>
+      </w:r>
+      <w:proofErr w:type="gramEnd"/>
+      <w:r>
+        <w:rPr>
+          <w:rFonts w:ascii="Arial" w:hAnsi="Arial"/>
+          <w:lang w:val="en-US"/>
+        </w:rPr>
+        <w:t xml:space="preserve"> inherited his name.</w:t>
       </w:r>
     </w:p>
     <w:p>
@@ -4842,7 +4883,23 @@
           <w:rFonts w:ascii="Arial" w:hAnsi="Arial"/>
           <w:lang w:val="en-US"/>
         </w:rPr>
-        <w:t>OS is the software that communicates hardware with the rest of the programs.</w:t>
+        <w:t xml:space="preserve">OS is </w:t>
+      </w:r>
+      <w:proofErr w:type="gramStart"/>
+      <w:r>
+        <w:rPr>
+          <w:rFonts w:ascii="Arial" w:hAnsi="Arial"/>
+          <w:lang w:val="en-US"/>
+        </w:rPr>
+        <w:t>the software</w:t>
+      </w:r>
+      <w:proofErr w:type="gramEnd"/>
+      <w:r>
+        <w:rPr>
+          <w:rFonts w:ascii="Arial" w:hAnsi="Arial"/>
+          <w:lang w:val="en-US"/>
+        </w:rPr>
+        <w:t xml:space="preserve"> that communicates hardware with the rest of the programs.</w:t>
       </w:r>
     </w:p>
     <w:p>
@@ -4922,7 +4979,23 @@
           <w:rFonts w:ascii="Arial" w:hAnsi="Arial"/>
           <w:lang w:val="en-US"/>
         </w:rPr>
-        <w:t>GPL is a license that allows modifying and distributing the software.</w:t>
+        <w:t xml:space="preserve">GPL is a license that allows modifying and distributing </w:t>
+      </w:r>
+      <w:proofErr w:type="gramStart"/>
+      <w:r>
+        <w:rPr>
+          <w:rFonts w:ascii="Arial" w:hAnsi="Arial"/>
+          <w:lang w:val="en-US"/>
+        </w:rPr>
+        <w:t>the software</w:t>
+      </w:r>
+      <w:proofErr w:type="gramEnd"/>
+      <w:r>
+        <w:rPr>
+          <w:rFonts w:ascii="Arial" w:hAnsi="Arial"/>
+          <w:lang w:val="en-US"/>
+        </w:rPr>
+        <w:t>.</w:t>
       </w:r>
     </w:p>
     <w:p>
@@ -5437,7 +5510,23 @@
           <w:rFonts w:ascii="Arial" w:hAnsi="Arial"/>
           <w:lang w:val="en-US"/>
         </w:rPr>
-        <w:t>Using a program called Clonezilla.</w:t>
+        <w:t xml:space="preserve">Using a program called </w:t>
+      </w:r>
+      <w:proofErr w:type="spellStart"/>
+      <w:r>
+        <w:rPr>
+          <w:rFonts w:ascii="Arial" w:hAnsi="Arial"/>
+          <w:lang w:val="en-US"/>
+        </w:rPr>
+        <w:t>Clonezilla</w:t>
+      </w:r>
+      <w:proofErr w:type="spellEnd"/>
+      <w:r>
+        <w:rPr>
+          <w:rFonts w:ascii="Arial" w:hAnsi="Arial"/>
+          <w:lang w:val="en-US"/>
+        </w:rPr>
+        <w:t>.</w:t>
       </w:r>
     </w:p>
     <w:p>
@@ -6102,6 +6191,7 @@
         </w:rPr>
         <w:t xml:space="preserve">Why did Marconi invent </w:t>
       </w:r>
+      <w:proofErr w:type="gramStart"/>
       <w:r>
         <w:rPr>
           <w:rFonts w:ascii="Arial" w:hAnsi="Arial"/>
@@ -6109,6 +6199,7 @@
         </w:rPr>
         <w:t>telephone</w:t>
       </w:r>
+      <w:proofErr w:type="gramEnd"/>
       <w:r>
         <w:rPr>
           <w:rFonts w:ascii="Arial" w:hAnsi="Arial"/>
@@ -6243,12 +6334,23 @@
           <w:lang w:val="en-US"/>
         </w:rPr>
       </w:pPr>
-      <w:r>
-        <w:rPr>
-          <w:rFonts w:ascii="Arial" w:hAnsi="Arial"/>
-          <w:lang w:val="en-US"/>
-        </w:rPr>
-        <w:t>Were installing</w:t>
+      <w:proofErr w:type="spellStart"/>
+      <w:proofErr w:type="gramStart"/>
+      <w:r>
+        <w:rPr>
+          <w:rFonts w:ascii="Arial" w:hAnsi="Arial"/>
+          <w:lang w:val="en-US"/>
+        </w:rPr>
+        <w:t>Were</w:t>
+      </w:r>
+      <w:proofErr w:type="spellEnd"/>
+      <w:proofErr w:type="gramEnd"/>
+      <w:r>
+        <w:rPr>
+          <w:rFonts w:ascii="Arial" w:hAnsi="Arial"/>
+          <w:lang w:val="en-US"/>
+        </w:rPr>
+        <w:t xml:space="preserve"> installing</w:t>
       </w:r>
       <w:r>
         <w:rPr>
@@ -6359,12 +6461,23 @@
           <w:lang w:val="en-US"/>
         </w:rPr>
       </w:pPr>
-      <w:r>
-        <w:rPr>
-          <w:rFonts w:ascii="Arial" w:hAnsi="Arial"/>
-          <w:lang w:val="en-US"/>
-        </w:rPr>
-        <w:t>Were talking. Arrived</w:t>
+      <w:proofErr w:type="spellStart"/>
+      <w:proofErr w:type="gramStart"/>
+      <w:r>
+        <w:rPr>
+          <w:rFonts w:ascii="Arial" w:hAnsi="Arial"/>
+          <w:lang w:val="en-US"/>
+        </w:rPr>
+        <w:t>Were</w:t>
+      </w:r>
+      <w:proofErr w:type="spellEnd"/>
+      <w:proofErr w:type="gramEnd"/>
+      <w:r>
+        <w:rPr>
+          <w:rFonts w:ascii="Arial" w:hAnsi="Arial"/>
+          <w:lang w:val="en-US"/>
+        </w:rPr>
+        <w:t xml:space="preserve"> talking. Arrived</w:t>
       </w:r>
     </w:p>
     <w:p>
@@ -6862,6 +6975,7 @@
           <w:lang w:val="en-US"/>
         </w:rPr>
       </w:pPr>
+      <w:proofErr w:type="gramStart"/>
       <w:r>
         <w:rPr>
           <w:rFonts w:ascii="Arial" w:hAnsi="Arial"/>
@@ -6869,6 +6983,7 @@
         </w:rPr>
         <w:t>Came</w:t>
       </w:r>
+      <w:proofErr w:type="gramEnd"/>
       <w:r>
         <w:rPr>
           <w:rFonts w:ascii="Arial" w:hAnsi="Arial"/>
@@ -6977,6 +7092,7 @@
           <w:lang w:val="en-US"/>
         </w:rPr>
       </w:pPr>
+      <w:proofErr w:type="gramStart"/>
       <w:r>
         <w:rPr>
           <w:rFonts w:ascii="Arial" w:hAnsi="Arial"/>
@@ -6984,6 +7100,7 @@
         </w:rPr>
         <w:t>Said</w:t>
       </w:r>
+      <w:proofErr w:type="gramEnd"/>
       <w:r>
         <w:rPr>
           <w:rFonts w:ascii="Arial" w:hAnsi="Arial"/>
@@ -9149,8 +9266,17 @@
           <w:lang w:val="en-US"/>
         </w:rPr>
         <w:tab/>
-        <w:t>search bar</w:t>
-      </w:r>
+        <w:t xml:space="preserve">search </w:t>
+      </w:r>
+      <w:proofErr w:type="gramStart"/>
+      <w:r>
+        <w:rPr>
+          <w:rFonts w:ascii="Arial" w:hAnsi="Arial"/>
+          <w:lang w:val="en-US"/>
+        </w:rPr>
+        <w:t>bar</w:t>
+      </w:r>
+      <w:proofErr w:type="gramEnd"/>
     </w:p>
     <w:p>
       <w:pPr>
@@ -9271,6 +9397,1451 @@
           <w:lang w:val="en-US"/>
         </w:rPr>
         <w:t>Try switching to a different channel. (changing)</w:t>
+      </w:r>
+    </w:p>
+    <w:p>
+      <w:pPr>
+        <w:rPr>
+          <w:rFonts w:ascii="Arial" w:hAnsi="Arial"/>
+          <w:lang w:val="en-US"/>
+        </w:rPr>
+      </w:pPr>
+    </w:p>
+    <w:p>
+      <w:pPr>
+        <w:ind w:left="720" w:hanging="360"/>
+        <w:jc w:val="center"/>
+        <w:rPr>
+          <w:rFonts w:ascii="Arial" w:hAnsi="Arial" w:cs="Arial"/>
+          <w:b/>
+          <w:bCs/>
+          <w:sz w:val="28"/>
+          <w:szCs w:val="28"/>
+          <w:u w:val="single"/>
+          <w:lang w:val="en-US"/>
+        </w:rPr>
+      </w:pPr>
+      <w:r>
+        <w:rPr>
+          <w:rFonts w:ascii="Arial" w:hAnsi="Arial" w:cs="Arial"/>
+          <w:b/>
+          <w:bCs/>
+          <w:sz w:val="28"/>
+          <w:szCs w:val="28"/>
+          <w:u w:val="single"/>
+          <w:lang w:val="en-US"/>
+        </w:rPr>
+        <w:t xml:space="preserve">PAGE </w:t>
+      </w:r>
+      <w:r>
+        <w:rPr>
+          <w:rFonts w:ascii="Arial" w:hAnsi="Arial" w:cs="Arial"/>
+          <w:b/>
+          <w:bCs/>
+          <w:sz w:val="28"/>
+          <w:szCs w:val="28"/>
+          <w:u w:val="single"/>
+          <w:lang w:val="en-US"/>
+        </w:rPr>
+        <w:t>28</w:t>
+      </w:r>
+    </w:p>
+    <w:p>
+      <w:pPr>
+        <w:pStyle w:val="ListParagraph"/>
+        <w:numPr>
+          <w:ilvl w:val="0"/>
+          <w:numId w:val="21"/>
+        </w:numPr>
+        <w:rPr>
+          <w:rFonts w:ascii="Arial" w:hAnsi="Arial"/>
+          <w:b/>
+          <w:bCs/>
+          <w:lang w:val="en-US"/>
+        </w:rPr>
+      </w:pPr>
+      <w:r>
+        <w:rPr>
+          <w:rFonts w:ascii="Arial" w:hAnsi="Arial"/>
+          <w:b/>
+          <w:bCs/>
+          <w:lang w:val="en-US"/>
+        </w:rPr>
+        <w:t>There is one mistake in each sentence. Correct them:</w:t>
+      </w:r>
+    </w:p>
+    <w:p>
+      <w:pPr>
+        <w:pStyle w:val="ListParagraph"/>
+        <w:numPr>
+          <w:ilvl w:val="1"/>
+          <w:numId w:val="21"/>
+        </w:numPr>
+        <w:rPr>
+          <w:rFonts w:ascii="Arial" w:hAnsi="Arial"/>
+          <w:lang w:val="en-US"/>
+        </w:rPr>
+      </w:pPr>
+      <w:r>
+        <w:rPr>
+          <w:rFonts w:ascii="Arial" w:hAnsi="Arial"/>
+          <w:strike/>
+          <w:lang w:val="en-US"/>
+        </w:rPr>
+        <w:t>to</w:t>
+      </w:r>
+      <w:r>
+        <w:rPr>
+          <w:rFonts w:ascii="Arial" w:hAnsi="Arial"/>
+          <w:lang w:val="en-US"/>
+        </w:rPr>
+        <w:t>.</w:t>
+      </w:r>
+    </w:p>
+    <w:p>
+      <w:pPr>
+        <w:pStyle w:val="ListParagraph"/>
+        <w:numPr>
+          <w:ilvl w:val="1"/>
+          <w:numId w:val="21"/>
+        </w:numPr>
+        <w:rPr>
+          <w:rFonts w:ascii="Arial" w:hAnsi="Arial"/>
+          <w:lang w:val="en-US"/>
+        </w:rPr>
+      </w:pPr>
+      <w:proofErr w:type="gramStart"/>
+      <w:r>
+        <w:rPr>
+          <w:rFonts w:ascii="Arial" w:hAnsi="Arial"/>
+          <w:lang w:val="en-US"/>
+        </w:rPr>
+        <w:t>Has to</w:t>
+      </w:r>
+      <w:proofErr w:type="gramEnd"/>
+      <w:r>
+        <w:rPr>
+          <w:rFonts w:ascii="Arial" w:hAnsi="Arial"/>
+          <w:lang w:val="en-US"/>
+        </w:rPr>
+        <w:t>.</w:t>
+      </w:r>
+    </w:p>
+    <w:p>
+      <w:pPr>
+        <w:pStyle w:val="ListParagraph"/>
+        <w:numPr>
+          <w:ilvl w:val="1"/>
+          <w:numId w:val="21"/>
+        </w:numPr>
+        <w:rPr>
+          <w:rFonts w:ascii="Arial" w:hAnsi="Arial"/>
+          <w:lang w:val="en-US"/>
+        </w:rPr>
+      </w:pPr>
+      <w:r>
+        <w:rPr>
+          <w:rFonts w:ascii="Arial" w:hAnsi="Arial"/>
+          <w:lang w:val="en-US"/>
+        </w:rPr>
+        <w:t>You don’t have to.</w:t>
+      </w:r>
+    </w:p>
+    <w:p>
+      <w:pPr>
+        <w:pStyle w:val="ListParagraph"/>
+        <w:numPr>
+          <w:ilvl w:val="1"/>
+          <w:numId w:val="21"/>
+        </w:numPr>
+        <w:rPr>
+          <w:rFonts w:ascii="Arial" w:hAnsi="Arial"/>
+          <w:lang w:val="en-US"/>
+        </w:rPr>
+      </w:pPr>
+      <w:r>
+        <w:rPr>
+          <w:rFonts w:ascii="Arial" w:hAnsi="Arial"/>
+          <w:lang w:val="en-US"/>
+        </w:rPr>
+        <w:t>Mustn’t .</w:t>
+      </w:r>
+    </w:p>
+    <w:p>
+      <w:pPr>
+        <w:pStyle w:val="ListParagraph"/>
+        <w:numPr>
+          <w:ilvl w:val="1"/>
+          <w:numId w:val="21"/>
+        </w:numPr>
+        <w:rPr>
+          <w:rFonts w:ascii="Arial" w:hAnsi="Arial"/>
+          <w:lang w:val="en-US"/>
+        </w:rPr>
+      </w:pPr>
+      <w:r>
+        <w:rPr>
+          <w:rFonts w:ascii="Arial" w:hAnsi="Arial"/>
+          <w:lang w:val="en-US"/>
+        </w:rPr>
+        <w:t>Mustn’t</w:t>
+      </w:r>
+    </w:p>
+    <w:p>
+      <w:pPr>
+        <w:pStyle w:val="ListParagraph"/>
+        <w:ind w:left="1440"/>
+        <w:rPr>
+          <w:rFonts w:ascii="Arial" w:hAnsi="Arial"/>
+          <w:lang w:val="en-US"/>
+        </w:rPr>
+      </w:pPr>
+    </w:p>
+    <w:p>
+      <w:pPr>
+        <w:pStyle w:val="ListParagraph"/>
+        <w:numPr>
+          <w:ilvl w:val="0"/>
+          <w:numId w:val="21"/>
+        </w:numPr>
+        <w:rPr>
+          <w:rFonts w:ascii="Arial" w:hAnsi="Arial"/>
+          <w:b/>
+          <w:bCs/>
+          <w:lang w:val="en-US"/>
+        </w:rPr>
+      </w:pPr>
+      <w:r>
+        <w:rPr>
+          <w:rFonts w:ascii="Arial" w:hAnsi="Arial"/>
+          <w:b/>
+          <w:bCs/>
+          <w:lang w:val="en-US"/>
+        </w:rPr>
+        <w:t xml:space="preserve">Complete the following sentences. Use must, mustn’t, </w:t>
+      </w:r>
+      <w:proofErr w:type="gramStart"/>
+      <w:r>
+        <w:rPr>
+          <w:rFonts w:ascii="Arial" w:hAnsi="Arial"/>
+          <w:b/>
+          <w:bCs/>
+          <w:lang w:val="en-US"/>
+        </w:rPr>
+        <w:t>have to</w:t>
+      </w:r>
+      <w:proofErr w:type="gramEnd"/>
+      <w:r>
+        <w:rPr>
+          <w:rFonts w:ascii="Arial" w:hAnsi="Arial"/>
+          <w:b/>
+          <w:bCs/>
+          <w:lang w:val="en-US"/>
+        </w:rPr>
+        <w:t xml:space="preserve"> and don’t have to:</w:t>
+      </w:r>
+    </w:p>
+    <w:p>
+      <w:pPr>
+        <w:pStyle w:val="ListParagraph"/>
+        <w:numPr>
+          <w:ilvl w:val="1"/>
+          <w:numId w:val="21"/>
+        </w:numPr>
+        <w:rPr>
+          <w:rFonts w:ascii="Arial" w:hAnsi="Arial"/>
+          <w:lang w:val="en-US"/>
+        </w:rPr>
+      </w:pPr>
+      <w:proofErr w:type="gramStart"/>
+      <w:r>
+        <w:rPr>
+          <w:rFonts w:ascii="Arial" w:hAnsi="Arial"/>
+          <w:lang w:val="en-US"/>
+        </w:rPr>
+        <w:t>Have to</w:t>
+      </w:r>
+      <w:proofErr w:type="gramEnd"/>
+    </w:p>
+    <w:p>
+      <w:pPr>
+        <w:pStyle w:val="ListParagraph"/>
+        <w:numPr>
+          <w:ilvl w:val="1"/>
+          <w:numId w:val="21"/>
+        </w:numPr>
+        <w:rPr>
+          <w:rFonts w:ascii="Arial" w:hAnsi="Arial"/>
+          <w:lang w:val="en-US"/>
+        </w:rPr>
+      </w:pPr>
+      <w:proofErr w:type="gramStart"/>
+      <w:r>
+        <w:rPr>
+          <w:rFonts w:ascii="Arial" w:hAnsi="Arial"/>
+          <w:lang w:val="en-US"/>
+        </w:rPr>
+        <w:t>Has to</w:t>
+      </w:r>
+      <w:proofErr w:type="gramEnd"/>
+    </w:p>
+    <w:p>
+      <w:pPr>
+        <w:pStyle w:val="ListParagraph"/>
+        <w:numPr>
+          <w:ilvl w:val="1"/>
+          <w:numId w:val="21"/>
+        </w:numPr>
+        <w:rPr>
+          <w:rFonts w:ascii="Arial" w:hAnsi="Arial"/>
+          <w:lang w:val="en-US"/>
+        </w:rPr>
+      </w:pPr>
+      <w:r>
+        <w:rPr>
+          <w:rFonts w:ascii="Arial" w:hAnsi="Arial"/>
+          <w:lang w:val="en-US"/>
+        </w:rPr>
+        <w:t>Mustn’t</w:t>
+      </w:r>
+    </w:p>
+    <w:p>
+      <w:pPr>
+        <w:pStyle w:val="ListParagraph"/>
+        <w:numPr>
+          <w:ilvl w:val="1"/>
+          <w:numId w:val="21"/>
+        </w:numPr>
+        <w:rPr>
+          <w:rFonts w:ascii="Arial" w:hAnsi="Arial"/>
+          <w:lang w:val="en-US"/>
+        </w:rPr>
+      </w:pPr>
+      <w:r>
+        <w:rPr>
+          <w:rFonts w:ascii="Arial" w:hAnsi="Arial"/>
+          <w:lang w:val="en-US"/>
+        </w:rPr>
+        <w:t>Don’t have to</w:t>
+      </w:r>
+    </w:p>
+    <w:p>
+      <w:pPr>
+        <w:pStyle w:val="ListParagraph"/>
+        <w:numPr>
+          <w:ilvl w:val="1"/>
+          <w:numId w:val="21"/>
+        </w:numPr>
+        <w:rPr>
+          <w:rFonts w:ascii="Arial" w:hAnsi="Arial"/>
+          <w:lang w:val="en-US"/>
+        </w:rPr>
+      </w:pPr>
+      <w:r>
+        <w:rPr>
+          <w:rFonts w:ascii="Arial" w:hAnsi="Arial"/>
+          <w:lang w:val="en-US"/>
+        </w:rPr>
+        <w:t>Must</w:t>
+      </w:r>
+    </w:p>
+    <w:p>
+      <w:pPr>
+        <w:pStyle w:val="ListParagraph"/>
+        <w:numPr>
+          <w:ilvl w:val="1"/>
+          <w:numId w:val="21"/>
+        </w:numPr>
+        <w:rPr>
+          <w:rFonts w:ascii="Arial" w:hAnsi="Arial"/>
+          <w:lang w:val="en-US"/>
+        </w:rPr>
+      </w:pPr>
+      <w:r>
+        <w:rPr>
+          <w:rFonts w:ascii="Arial" w:hAnsi="Arial"/>
+          <w:lang w:val="en-US"/>
+        </w:rPr>
+        <w:t>Doesn’t have to</w:t>
+      </w:r>
+    </w:p>
+    <w:p>
+      <w:pPr>
+        <w:pStyle w:val="ListParagraph"/>
+        <w:numPr>
+          <w:ilvl w:val="1"/>
+          <w:numId w:val="21"/>
+        </w:numPr>
+        <w:rPr>
+          <w:rFonts w:ascii="Arial" w:hAnsi="Arial"/>
+          <w:lang w:val="en-US"/>
+        </w:rPr>
+      </w:pPr>
+      <w:r>
+        <w:rPr>
+          <w:rFonts w:ascii="Arial" w:hAnsi="Arial"/>
+          <w:lang w:val="en-US"/>
+        </w:rPr>
+        <w:t>Must</w:t>
+      </w:r>
+    </w:p>
+    <w:p>
+      <w:pPr>
+        <w:pStyle w:val="ListParagraph"/>
+        <w:numPr>
+          <w:ilvl w:val="1"/>
+          <w:numId w:val="21"/>
+        </w:numPr>
+        <w:rPr>
+          <w:rFonts w:ascii="Arial" w:hAnsi="Arial"/>
+          <w:lang w:val="en-US"/>
+        </w:rPr>
+      </w:pPr>
+      <w:r>
+        <w:rPr>
+          <w:rFonts w:ascii="Arial" w:hAnsi="Arial"/>
+          <w:lang w:val="en-US"/>
+        </w:rPr>
+        <w:t>Must</w:t>
+      </w:r>
+    </w:p>
+    <w:p>
+      <w:pPr>
+        <w:pStyle w:val="ListParagraph"/>
+        <w:numPr>
+          <w:ilvl w:val="1"/>
+          <w:numId w:val="21"/>
+        </w:numPr>
+        <w:rPr>
+          <w:rFonts w:ascii="Arial" w:hAnsi="Arial"/>
+          <w:lang w:val="en-US"/>
+        </w:rPr>
+      </w:pPr>
+      <w:r>
+        <w:rPr>
+          <w:rFonts w:ascii="Arial" w:hAnsi="Arial"/>
+          <w:lang w:val="en-US"/>
+        </w:rPr>
+        <w:t>Must</w:t>
+      </w:r>
+    </w:p>
+    <w:p>
+      <w:pPr>
+        <w:rPr>
+          <w:rFonts w:ascii="Arial" w:hAnsi="Arial"/>
+          <w:lang w:val="en-US"/>
+        </w:rPr>
+      </w:pPr>
+      <w:r>
+        <w:rPr>
+          <w:rFonts w:ascii="Arial" w:hAnsi="Arial"/>
+          <w:lang w:val="en-US"/>
+        </w:rPr>
+        <w:br w:type="page"/>
+      </w:r>
+    </w:p>
+    <w:p>
+      <w:pPr>
+        <w:pStyle w:val="ListParagraph"/>
+        <w:numPr>
+          <w:ilvl w:val="0"/>
+          <w:numId w:val="21"/>
+        </w:numPr>
+        <w:rPr>
+          <w:rFonts w:ascii="Arial" w:hAnsi="Arial"/>
+          <w:b/>
+          <w:bCs/>
+          <w:lang w:val="en-US"/>
+        </w:rPr>
+      </w:pPr>
+      <w:r>
+        <w:rPr>
+          <w:rFonts w:ascii="Arial" w:hAnsi="Arial"/>
+          <w:b/>
+          <w:bCs/>
+          <w:lang w:val="en-US"/>
+        </w:rPr>
+        <w:lastRenderedPageBreak/>
+        <w:t xml:space="preserve">Rewrite the following sentences using must, mustn’t, </w:t>
+      </w:r>
+      <w:proofErr w:type="gramStart"/>
+      <w:r>
+        <w:rPr>
+          <w:rFonts w:ascii="Arial" w:hAnsi="Arial"/>
+          <w:b/>
+          <w:bCs/>
+          <w:lang w:val="en-US"/>
+        </w:rPr>
+        <w:t>have to</w:t>
+      </w:r>
+      <w:proofErr w:type="gramEnd"/>
+      <w:r>
+        <w:rPr>
+          <w:rFonts w:ascii="Arial" w:hAnsi="Arial"/>
+          <w:b/>
+          <w:bCs/>
+          <w:lang w:val="en-US"/>
+        </w:rPr>
+        <w:t xml:space="preserve"> and don’t have to.</w:t>
+      </w:r>
+    </w:p>
+    <w:p>
+      <w:pPr>
+        <w:pStyle w:val="ListParagraph"/>
+        <w:numPr>
+          <w:ilvl w:val="1"/>
+          <w:numId w:val="21"/>
+        </w:numPr>
+        <w:rPr>
+          <w:rFonts w:ascii="Arial" w:hAnsi="Arial"/>
+          <w:lang w:val="en-US"/>
+        </w:rPr>
+      </w:pPr>
+      <w:r>
+        <w:rPr>
+          <w:rFonts w:ascii="Arial" w:hAnsi="Arial"/>
+          <w:lang w:val="en-US"/>
+        </w:rPr>
+        <w:t>mustn’t</w:t>
+      </w:r>
+    </w:p>
+    <w:p>
+      <w:pPr>
+        <w:pStyle w:val="ListParagraph"/>
+        <w:numPr>
+          <w:ilvl w:val="1"/>
+          <w:numId w:val="21"/>
+        </w:numPr>
+        <w:rPr>
+          <w:rFonts w:ascii="Arial" w:hAnsi="Arial"/>
+          <w:lang w:val="en-US"/>
+        </w:rPr>
+      </w:pPr>
+      <w:r>
+        <w:rPr>
+          <w:rFonts w:ascii="Arial" w:hAnsi="Arial"/>
+          <w:lang w:val="en-US"/>
+        </w:rPr>
+        <w:t xml:space="preserve">don’t </w:t>
+      </w:r>
+      <w:proofErr w:type="gramStart"/>
+      <w:r>
+        <w:rPr>
+          <w:rFonts w:ascii="Arial" w:hAnsi="Arial"/>
+          <w:lang w:val="en-US"/>
+        </w:rPr>
+        <w:t>have</w:t>
+      </w:r>
+      <w:proofErr w:type="gramEnd"/>
+    </w:p>
+    <w:p>
+      <w:pPr>
+        <w:pStyle w:val="ListParagraph"/>
+        <w:numPr>
+          <w:ilvl w:val="1"/>
+          <w:numId w:val="21"/>
+        </w:numPr>
+        <w:rPr>
+          <w:rFonts w:ascii="Arial" w:hAnsi="Arial"/>
+          <w:lang w:val="en-US"/>
+        </w:rPr>
+      </w:pPr>
+      <w:r>
+        <w:rPr>
+          <w:rFonts w:ascii="Arial" w:hAnsi="Arial"/>
+          <w:lang w:val="en-US"/>
+        </w:rPr>
+        <w:t>mustn’t</w:t>
+      </w:r>
+    </w:p>
+    <w:p>
+      <w:pPr>
+        <w:pStyle w:val="ListParagraph"/>
+        <w:numPr>
+          <w:ilvl w:val="1"/>
+          <w:numId w:val="21"/>
+        </w:numPr>
+        <w:rPr>
+          <w:rFonts w:ascii="Arial" w:hAnsi="Arial"/>
+          <w:lang w:val="en-US"/>
+        </w:rPr>
+      </w:pPr>
+      <w:r>
+        <w:rPr>
+          <w:rFonts w:ascii="Arial" w:hAnsi="Arial"/>
+          <w:lang w:val="en-US"/>
+        </w:rPr>
+        <w:t xml:space="preserve">don’t </w:t>
+      </w:r>
+      <w:proofErr w:type="gramStart"/>
+      <w:r>
+        <w:rPr>
+          <w:rFonts w:ascii="Arial" w:hAnsi="Arial"/>
+          <w:lang w:val="en-US"/>
+        </w:rPr>
+        <w:t>have</w:t>
+      </w:r>
+      <w:proofErr w:type="gramEnd"/>
+    </w:p>
+    <w:p>
+      <w:pPr>
+        <w:pStyle w:val="ListParagraph"/>
+        <w:numPr>
+          <w:ilvl w:val="1"/>
+          <w:numId w:val="21"/>
+        </w:numPr>
+        <w:rPr>
+          <w:rFonts w:ascii="Arial" w:hAnsi="Arial"/>
+          <w:lang w:val="en-US"/>
+        </w:rPr>
+      </w:pPr>
+      <w:r>
+        <w:rPr>
+          <w:rFonts w:ascii="Arial" w:hAnsi="Arial"/>
+          <w:lang w:val="en-US"/>
+        </w:rPr>
+        <w:t>must</w:t>
+      </w:r>
+    </w:p>
+    <w:p>
+      <w:pPr>
+        <w:pStyle w:val="ListParagraph"/>
+        <w:numPr>
+          <w:ilvl w:val="1"/>
+          <w:numId w:val="21"/>
+        </w:numPr>
+        <w:rPr>
+          <w:rFonts w:ascii="Arial" w:hAnsi="Arial"/>
+          <w:lang w:val="en-US"/>
+        </w:rPr>
+      </w:pPr>
+      <w:r>
+        <w:rPr>
+          <w:rFonts w:ascii="Arial" w:hAnsi="Arial"/>
+          <w:lang w:val="en-US"/>
+        </w:rPr>
+        <w:t>must</w:t>
+      </w:r>
+    </w:p>
+    <w:p>
+      <w:pPr>
+        <w:rPr>
+          <w:rFonts w:ascii="Arial" w:hAnsi="Arial"/>
+          <w:lang w:val="en-US"/>
+        </w:rPr>
+      </w:pPr>
+    </w:p>
+    <w:p>
+      <w:pPr>
+        <w:ind w:left="720" w:hanging="360"/>
+        <w:jc w:val="center"/>
+        <w:rPr>
+          <w:rFonts w:ascii="Arial" w:hAnsi="Arial" w:cs="Arial"/>
+          <w:b/>
+          <w:bCs/>
+          <w:sz w:val="28"/>
+          <w:szCs w:val="28"/>
+          <w:u w:val="single"/>
+          <w:lang w:val="en-US"/>
+        </w:rPr>
+      </w:pPr>
+      <w:r>
+        <w:rPr>
+          <w:rFonts w:ascii="Arial" w:hAnsi="Arial" w:cs="Arial"/>
+          <w:b/>
+          <w:bCs/>
+          <w:sz w:val="28"/>
+          <w:szCs w:val="28"/>
+          <w:u w:val="single"/>
+          <w:lang w:val="en-US"/>
+        </w:rPr>
+        <w:t xml:space="preserve">PAGE </w:t>
+      </w:r>
+      <w:r>
+        <w:rPr>
+          <w:rFonts w:ascii="Arial" w:hAnsi="Arial" w:cs="Arial"/>
+          <w:b/>
+          <w:bCs/>
+          <w:sz w:val="28"/>
+          <w:szCs w:val="28"/>
+          <w:u w:val="single"/>
+          <w:lang w:val="en-US"/>
+        </w:rPr>
+        <w:t>2</w:t>
+      </w:r>
+      <w:r>
+        <w:rPr>
+          <w:rFonts w:ascii="Arial" w:hAnsi="Arial" w:cs="Arial"/>
+          <w:b/>
+          <w:bCs/>
+          <w:sz w:val="28"/>
+          <w:szCs w:val="28"/>
+          <w:u w:val="single"/>
+          <w:lang w:val="en-US"/>
+        </w:rPr>
+        <w:t>9</w:t>
+      </w:r>
+    </w:p>
+    <w:p>
+      <w:pPr>
+        <w:pStyle w:val="ListParagraph"/>
+        <w:numPr>
+          <w:ilvl w:val="0"/>
+          <w:numId w:val="23"/>
+        </w:numPr>
+        <w:rPr>
+          <w:rFonts w:ascii="Arial" w:hAnsi="Arial"/>
+          <w:b/>
+          <w:bCs/>
+          <w:lang w:val="en-US"/>
+        </w:rPr>
+      </w:pPr>
+      <w:r>
+        <w:rPr>
+          <w:rFonts w:ascii="Arial" w:hAnsi="Arial"/>
+          <w:b/>
+          <w:bCs/>
+          <w:lang w:val="en-US"/>
+        </w:rPr>
+        <w:t>Write sentences with should, shouldn’t and ought to. More than one answer may be possible:</w:t>
+      </w:r>
+    </w:p>
+    <w:p>
+      <w:pPr>
+        <w:pStyle w:val="ListParagraph"/>
+        <w:numPr>
+          <w:ilvl w:val="1"/>
+          <w:numId w:val="23"/>
+        </w:numPr>
+        <w:rPr>
+          <w:rFonts w:ascii="Arial" w:hAnsi="Arial"/>
+          <w:lang w:val="en-US"/>
+        </w:rPr>
+      </w:pPr>
+      <w:r>
+        <w:rPr>
+          <w:rFonts w:ascii="Arial" w:hAnsi="Arial"/>
+          <w:lang w:val="en-US"/>
+        </w:rPr>
+        <w:t>You s</w:t>
+      </w:r>
+      <w:r>
+        <w:rPr>
+          <w:rFonts w:ascii="Arial" w:hAnsi="Arial"/>
+          <w:lang w:val="en-US"/>
+        </w:rPr>
+        <w:t>hould</w:t>
+      </w:r>
+      <w:r>
+        <w:rPr>
+          <w:rFonts w:ascii="Arial" w:hAnsi="Arial"/>
+          <w:lang w:val="en-US"/>
+        </w:rPr>
+        <w:t xml:space="preserve"> </w:t>
+      </w:r>
+      <w:proofErr w:type="gramStart"/>
+      <w:r>
+        <w:rPr>
+          <w:rFonts w:ascii="Arial" w:hAnsi="Arial"/>
+          <w:lang w:val="en-US"/>
+        </w:rPr>
+        <w:t>make</w:t>
+      </w:r>
+      <w:proofErr w:type="gramEnd"/>
+    </w:p>
+    <w:p>
+      <w:pPr>
+        <w:pStyle w:val="ListParagraph"/>
+        <w:numPr>
+          <w:ilvl w:val="1"/>
+          <w:numId w:val="23"/>
+        </w:numPr>
+        <w:rPr>
+          <w:rFonts w:ascii="Arial" w:hAnsi="Arial"/>
+          <w:lang w:val="en-US"/>
+        </w:rPr>
+      </w:pPr>
+      <w:r>
+        <w:rPr>
+          <w:rFonts w:ascii="Arial" w:hAnsi="Arial"/>
+          <w:lang w:val="en-US"/>
+        </w:rPr>
+        <w:t>You s</w:t>
+      </w:r>
+      <w:r>
+        <w:rPr>
+          <w:rFonts w:ascii="Arial" w:hAnsi="Arial"/>
+          <w:lang w:val="en-US"/>
+        </w:rPr>
+        <w:t>houldn’t</w:t>
+      </w:r>
+      <w:r>
+        <w:rPr>
+          <w:rFonts w:ascii="Arial" w:hAnsi="Arial"/>
+          <w:lang w:val="en-US"/>
+        </w:rPr>
+        <w:t xml:space="preserve"> pull </w:t>
+      </w:r>
+      <w:proofErr w:type="gramStart"/>
+      <w:r>
+        <w:rPr>
+          <w:rFonts w:ascii="Arial" w:hAnsi="Arial"/>
+          <w:lang w:val="en-US"/>
+        </w:rPr>
+        <w:t>out</w:t>
+      </w:r>
+      <w:proofErr w:type="gramEnd"/>
+    </w:p>
+    <w:p>
+      <w:pPr>
+        <w:pStyle w:val="ListParagraph"/>
+        <w:numPr>
+          <w:ilvl w:val="1"/>
+          <w:numId w:val="23"/>
+        </w:numPr>
+        <w:rPr>
+          <w:rFonts w:ascii="Arial" w:hAnsi="Arial"/>
+          <w:lang w:val="en-US"/>
+        </w:rPr>
+      </w:pPr>
+      <w:r>
+        <w:rPr>
+          <w:rFonts w:ascii="Arial" w:hAnsi="Arial"/>
+          <w:lang w:val="en-US"/>
+        </w:rPr>
+        <w:t>You o</w:t>
+      </w:r>
+      <w:r>
+        <w:rPr>
+          <w:rFonts w:ascii="Arial" w:hAnsi="Arial"/>
+          <w:lang w:val="en-US"/>
+        </w:rPr>
+        <w:t>ught to</w:t>
+      </w:r>
+      <w:r>
+        <w:rPr>
+          <w:rFonts w:ascii="Arial" w:hAnsi="Arial"/>
+          <w:lang w:val="en-US"/>
+        </w:rPr>
+        <w:t xml:space="preserve"> </w:t>
+      </w:r>
+      <w:proofErr w:type="gramStart"/>
+      <w:r>
+        <w:rPr>
+          <w:rFonts w:ascii="Arial" w:hAnsi="Arial"/>
+          <w:lang w:val="en-US"/>
+        </w:rPr>
+        <w:t>scan</w:t>
+      </w:r>
+      <w:proofErr w:type="gramEnd"/>
+    </w:p>
+    <w:p>
+      <w:pPr>
+        <w:pStyle w:val="ListParagraph"/>
+        <w:numPr>
+          <w:ilvl w:val="1"/>
+          <w:numId w:val="23"/>
+        </w:numPr>
+        <w:rPr>
+          <w:rFonts w:ascii="Arial" w:hAnsi="Arial"/>
+          <w:lang w:val="en-US"/>
+        </w:rPr>
+      </w:pPr>
+      <w:r>
+        <w:rPr>
+          <w:rFonts w:ascii="Arial" w:hAnsi="Arial"/>
+          <w:lang w:val="en-US"/>
+        </w:rPr>
+        <w:t>You s</w:t>
+      </w:r>
+      <w:r>
+        <w:rPr>
+          <w:rFonts w:ascii="Arial" w:hAnsi="Arial"/>
+          <w:lang w:val="en-US"/>
+        </w:rPr>
+        <w:t>hould</w:t>
+      </w:r>
+      <w:r>
+        <w:rPr>
+          <w:rFonts w:ascii="Arial" w:hAnsi="Arial"/>
+          <w:lang w:val="en-US"/>
+        </w:rPr>
+        <w:t xml:space="preserve"> turn </w:t>
+      </w:r>
+      <w:proofErr w:type="gramStart"/>
+      <w:r>
+        <w:rPr>
+          <w:rFonts w:ascii="Arial" w:hAnsi="Arial"/>
+          <w:lang w:val="en-US"/>
+        </w:rPr>
+        <w:t>off</w:t>
+      </w:r>
+      <w:proofErr w:type="gramEnd"/>
+    </w:p>
+    <w:p>
+      <w:pPr>
+        <w:pStyle w:val="ListParagraph"/>
+        <w:numPr>
+          <w:ilvl w:val="1"/>
+          <w:numId w:val="23"/>
+        </w:numPr>
+        <w:rPr>
+          <w:rFonts w:ascii="Arial" w:hAnsi="Arial"/>
+          <w:lang w:val="en-US"/>
+        </w:rPr>
+      </w:pPr>
+      <w:r>
+        <w:rPr>
+          <w:rFonts w:ascii="Arial" w:hAnsi="Arial"/>
+          <w:lang w:val="en-US"/>
+        </w:rPr>
+        <w:t>You o</w:t>
+      </w:r>
+      <w:r>
+        <w:rPr>
+          <w:rFonts w:ascii="Arial" w:hAnsi="Arial"/>
+          <w:lang w:val="en-US"/>
+        </w:rPr>
+        <w:t>ught to</w:t>
+      </w:r>
+      <w:r>
+        <w:rPr>
+          <w:rFonts w:ascii="Arial" w:hAnsi="Arial"/>
+          <w:lang w:val="en-US"/>
+        </w:rPr>
+        <w:t xml:space="preserve"> install and </w:t>
+      </w:r>
+      <w:proofErr w:type="gramStart"/>
+      <w:r>
+        <w:rPr>
+          <w:rFonts w:ascii="Arial" w:hAnsi="Arial"/>
+          <w:lang w:val="en-US"/>
+        </w:rPr>
+        <w:t>update</w:t>
+      </w:r>
+      <w:proofErr w:type="gramEnd"/>
+    </w:p>
+    <w:p>
+      <w:pPr>
+        <w:pStyle w:val="ListParagraph"/>
+        <w:ind w:left="1440"/>
+        <w:rPr>
+          <w:rFonts w:ascii="Arial" w:hAnsi="Arial"/>
+          <w:lang w:val="en-US"/>
+        </w:rPr>
+      </w:pPr>
+    </w:p>
+    <w:p>
+      <w:pPr>
+        <w:pStyle w:val="ListParagraph"/>
+        <w:numPr>
+          <w:ilvl w:val="0"/>
+          <w:numId w:val="23"/>
+        </w:numPr>
+        <w:rPr>
+          <w:rFonts w:ascii="Arial" w:hAnsi="Arial"/>
+          <w:b/>
+          <w:bCs/>
+          <w:lang w:val="en-US"/>
+        </w:rPr>
+      </w:pPr>
+      <w:r>
+        <w:rPr>
+          <w:rFonts w:ascii="Arial" w:hAnsi="Arial"/>
+          <w:b/>
+          <w:bCs/>
+          <w:lang w:val="en-US"/>
+        </w:rPr>
+        <w:t>Rewrite the following sentences using may, may not, should and</w:t>
+      </w:r>
+      <w:r>
+        <w:rPr>
+          <w:rFonts w:ascii="Arial" w:hAnsi="Arial"/>
+          <w:b/>
+          <w:bCs/>
+          <w:lang w:val="en-US"/>
+        </w:rPr>
+        <w:t xml:space="preserve"> shouldn’t:</w:t>
+      </w:r>
+    </w:p>
+    <w:p>
+      <w:pPr>
+        <w:pStyle w:val="ListParagraph"/>
+        <w:numPr>
+          <w:ilvl w:val="1"/>
+          <w:numId w:val="23"/>
+        </w:numPr>
+        <w:rPr>
+          <w:rFonts w:ascii="Arial" w:hAnsi="Arial"/>
+          <w:lang w:val="en-US"/>
+        </w:rPr>
+      </w:pPr>
+      <w:r>
+        <w:rPr>
+          <w:rFonts w:ascii="Arial" w:hAnsi="Arial"/>
+          <w:lang w:val="en-US"/>
+        </w:rPr>
+        <w:t xml:space="preserve">It may rain </w:t>
+      </w:r>
+      <w:proofErr w:type="gramStart"/>
+      <w:r>
+        <w:rPr>
+          <w:rFonts w:ascii="Arial" w:hAnsi="Arial"/>
+          <w:lang w:val="en-US"/>
+        </w:rPr>
+        <w:t>today</w:t>
+      </w:r>
+      <w:proofErr w:type="gramEnd"/>
+    </w:p>
+    <w:p>
+      <w:pPr>
+        <w:pStyle w:val="ListParagraph"/>
+        <w:numPr>
+          <w:ilvl w:val="1"/>
+          <w:numId w:val="23"/>
+        </w:numPr>
+        <w:rPr>
+          <w:rFonts w:ascii="Arial" w:hAnsi="Arial"/>
+          <w:lang w:val="en-US"/>
+        </w:rPr>
+      </w:pPr>
+      <w:r>
+        <w:rPr>
+          <w:rFonts w:ascii="Arial" w:hAnsi="Arial"/>
+          <w:lang w:val="en-US"/>
+        </w:rPr>
+        <w:t xml:space="preserve">I may </w:t>
+      </w:r>
+      <w:proofErr w:type="gramStart"/>
+      <w:r>
+        <w:rPr>
+          <w:rFonts w:ascii="Arial" w:hAnsi="Arial"/>
+          <w:lang w:val="en-US"/>
+        </w:rPr>
+        <w:t>get</w:t>
+      </w:r>
+      <w:proofErr w:type="gramEnd"/>
+    </w:p>
+    <w:p>
+      <w:pPr>
+        <w:pStyle w:val="ListParagraph"/>
+        <w:numPr>
+          <w:ilvl w:val="1"/>
+          <w:numId w:val="23"/>
+        </w:numPr>
+        <w:rPr>
+          <w:rFonts w:ascii="Arial" w:hAnsi="Arial"/>
+          <w:lang w:val="en-US"/>
+        </w:rPr>
+      </w:pPr>
+      <w:r>
+        <w:rPr>
+          <w:rFonts w:ascii="Arial" w:hAnsi="Arial"/>
+          <w:lang w:val="en-US"/>
+        </w:rPr>
+        <w:t xml:space="preserve">You should </w:t>
+      </w:r>
+      <w:proofErr w:type="gramStart"/>
+      <w:r>
+        <w:rPr>
+          <w:rFonts w:ascii="Arial" w:hAnsi="Arial"/>
+          <w:lang w:val="en-US"/>
+        </w:rPr>
+        <w:t>format</w:t>
+      </w:r>
+      <w:proofErr w:type="gramEnd"/>
+    </w:p>
+    <w:p>
+      <w:pPr>
+        <w:pStyle w:val="ListParagraph"/>
+        <w:numPr>
+          <w:ilvl w:val="1"/>
+          <w:numId w:val="23"/>
+        </w:numPr>
+        <w:rPr>
+          <w:rFonts w:ascii="Arial" w:hAnsi="Arial"/>
+          <w:lang w:val="en-US"/>
+        </w:rPr>
+      </w:pPr>
+      <w:r>
+        <w:rPr>
+          <w:rFonts w:ascii="Arial" w:hAnsi="Arial"/>
+          <w:lang w:val="en-US"/>
+        </w:rPr>
+        <w:t xml:space="preserve">It may </w:t>
+      </w:r>
+      <w:proofErr w:type="gramStart"/>
+      <w:r>
+        <w:rPr>
+          <w:rFonts w:ascii="Arial" w:hAnsi="Arial"/>
+          <w:lang w:val="en-US"/>
+        </w:rPr>
+        <w:t>be</w:t>
+      </w:r>
+      <w:proofErr w:type="gramEnd"/>
+    </w:p>
+    <w:p>
+      <w:pPr>
+        <w:pStyle w:val="ListParagraph"/>
+        <w:numPr>
+          <w:ilvl w:val="1"/>
+          <w:numId w:val="23"/>
+        </w:numPr>
+        <w:rPr>
+          <w:rFonts w:ascii="Arial" w:hAnsi="Arial"/>
+          <w:lang w:val="en-US"/>
+        </w:rPr>
+      </w:pPr>
+      <w:r>
+        <w:rPr>
+          <w:rFonts w:ascii="Arial" w:hAnsi="Arial"/>
+          <w:lang w:val="en-US"/>
+        </w:rPr>
+        <w:t xml:space="preserve">You shouldn’t </w:t>
+      </w:r>
+      <w:proofErr w:type="gramStart"/>
+      <w:r>
+        <w:rPr>
+          <w:rFonts w:ascii="Arial" w:hAnsi="Arial"/>
+          <w:lang w:val="en-US"/>
+        </w:rPr>
+        <w:t>open</w:t>
+      </w:r>
+      <w:proofErr w:type="gramEnd"/>
+    </w:p>
+    <w:p>
+      <w:pPr>
+        <w:pStyle w:val="ListParagraph"/>
+        <w:numPr>
+          <w:ilvl w:val="1"/>
+          <w:numId w:val="23"/>
+        </w:numPr>
+        <w:rPr>
+          <w:rFonts w:ascii="Arial" w:hAnsi="Arial"/>
+          <w:lang w:val="en-US"/>
+        </w:rPr>
+      </w:pPr>
+      <w:r>
+        <w:rPr>
+          <w:rFonts w:ascii="Arial" w:hAnsi="Arial"/>
+          <w:lang w:val="en-US"/>
+        </w:rPr>
+        <w:t xml:space="preserve">I may not </w:t>
+      </w:r>
+      <w:proofErr w:type="gramStart"/>
+      <w:r>
+        <w:rPr>
+          <w:rFonts w:ascii="Arial" w:hAnsi="Arial"/>
+          <w:lang w:val="en-US"/>
+        </w:rPr>
+        <w:t>get</w:t>
+      </w:r>
+      <w:proofErr w:type="gramEnd"/>
+    </w:p>
+    <w:p>
+      <w:pPr>
+        <w:pStyle w:val="ListParagraph"/>
+        <w:ind w:left="1440"/>
+        <w:rPr>
+          <w:rFonts w:ascii="Arial" w:hAnsi="Arial"/>
+          <w:b/>
+          <w:bCs/>
+          <w:lang w:val="en-US"/>
+        </w:rPr>
+      </w:pPr>
+    </w:p>
+    <w:p>
+      <w:pPr>
+        <w:pStyle w:val="ListParagraph"/>
+        <w:numPr>
+          <w:ilvl w:val="0"/>
+          <w:numId w:val="23"/>
+        </w:numPr>
+        <w:rPr>
+          <w:rFonts w:ascii="Arial" w:hAnsi="Arial"/>
+          <w:b/>
+          <w:bCs/>
+          <w:lang w:val="en-US"/>
+        </w:rPr>
+      </w:pPr>
+      <w:r>
+        <w:rPr>
+          <w:rFonts w:ascii="Arial" w:hAnsi="Arial"/>
+          <w:b/>
+          <w:bCs/>
+          <w:lang w:val="en-US"/>
+        </w:rPr>
+        <w:t>Underline the correct modal verb in each sentence:</w:t>
+      </w:r>
+    </w:p>
+    <w:p>
+      <w:pPr>
+        <w:pStyle w:val="ListParagraph"/>
+        <w:numPr>
+          <w:ilvl w:val="1"/>
+          <w:numId w:val="23"/>
+        </w:numPr>
+        <w:rPr>
+          <w:rFonts w:ascii="Arial" w:hAnsi="Arial"/>
+          <w:lang w:val="en-US"/>
+        </w:rPr>
+      </w:pPr>
+      <w:r>
+        <w:rPr>
+          <w:rFonts w:ascii="Arial" w:hAnsi="Arial"/>
+          <w:lang w:val="en-US"/>
+        </w:rPr>
+        <w:t xml:space="preserve">May be </w:t>
+      </w:r>
+      <w:proofErr w:type="gramStart"/>
+      <w:r>
+        <w:rPr>
+          <w:rFonts w:ascii="Arial" w:hAnsi="Arial"/>
+          <w:lang w:val="en-US"/>
+        </w:rPr>
+        <w:t>able</w:t>
+      </w:r>
+      <w:proofErr w:type="gramEnd"/>
+    </w:p>
+    <w:p>
+      <w:pPr>
+        <w:pStyle w:val="ListParagraph"/>
+        <w:numPr>
+          <w:ilvl w:val="1"/>
+          <w:numId w:val="23"/>
+        </w:numPr>
+        <w:rPr>
+          <w:rFonts w:ascii="Arial" w:hAnsi="Arial"/>
+          <w:lang w:val="en-US"/>
+        </w:rPr>
+      </w:pPr>
+      <w:r>
+        <w:rPr>
+          <w:rFonts w:ascii="Arial" w:hAnsi="Arial"/>
+          <w:lang w:val="en-US"/>
+        </w:rPr>
+        <w:t xml:space="preserve">I </w:t>
+      </w:r>
+      <w:proofErr w:type="gramStart"/>
+      <w:r>
+        <w:rPr>
+          <w:rFonts w:ascii="Arial" w:hAnsi="Arial"/>
+          <w:lang w:val="en-US"/>
+        </w:rPr>
+        <w:t>have to</w:t>
+      </w:r>
+      <w:proofErr w:type="gramEnd"/>
+    </w:p>
+    <w:p>
+      <w:pPr>
+        <w:pStyle w:val="ListParagraph"/>
+        <w:numPr>
+          <w:ilvl w:val="1"/>
+          <w:numId w:val="23"/>
+        </w:numPr>
+        <w:rPr>
+          <w:rFonts w:ascii="Arial" w:hAnsi="Arial"/>
+          <w:lang w:val="en-US"/>
+        </w:rPr>
+      </w:pPr>
+      <w:r>
+        <w:rPr>
+          <w:rFonts w:ascii="Arial" w:hAnsi="Arial"/>
+          <w:lang w:val="en-US"/>
+        </w:rPr>
+        <w:t xml:space="preserve">You should </w:t>
+      </w:r>
+      <w:proofErr w:type="gramStart"/>
+      <w:r>
+        <w:rPr>
+          <w:rFonts w:ascii="Arial" w:hAnsi="Arial"/>
+          <w:lang w:val="en-US"/>
+        </w:rPr>
+        <w:t>network</w:t>
+      </w:r>
+      <w:proofErr w:type="gramEnd"/>
+    </w:p>
+    <w:p>
+      <w:pPr>
+        <w:pStyle w:val="ListParagraph"/>
+        <w:numPr>
+          <w:ilvl w:val="1"/>
+          <w:numId w:val="23"/>
+        </w:numPr>
+        <w:rPr>
+          <w:rFonts w:ascii="Arial" w:hAnsi="Arial"/>
+          <w:lang w:val="en-US"/>
+        </w:rPr>
+      </w:pPr>
+      <w:r>
+        <w:rPr>
+          <w:rFonts w:ascii="Arial" w:hAnsi="Arial"/>
+          <w:lang w:val="en-US"/>
+        </w:rPr>
+        <w:t xml:space="preserve">You should </w:t>
+      </w:r>
+      <w:proofErr w:type="gramStart"/>
+      <w:r>
+        <w:rPr>
+          <w:rFonts w:ascii="Arial" w:hAnsi="Arial"/>
+          <w:lang w:val="en-US"/>
+        </w:rPr>
+        <w:t>change</w:t>
+      </w:r>
+      <w:proofErr w:type="gramEnd"/>
+    </w:p>
+    <w:p>
+      <w:pPr>
+        <w:pStyle w:val="ListParagraph"/>
+        <w:numPr>
+          <w:ilvl w:val="1"/>
+          <w:numId w:val="23"/>
+        </w:numPr>
+        <w:rPr>
+          <w:rFonts w:ascii="Arial" w:hAnsi="Arial"/>
+          <w:lang w:val="en-US"/>
+        </w:rPr>
+      </w:pPr>
+      <w:r>
+        <w:rPr>
+          <w:rFonts w:ascii="Arial" w:hAnsi="Arial"/>
+          <w:lang w:val="en-US"/>
+        </w:rPr>
+        <w:t>You don’t have to</w:t>
+      </w:r>
+    </w:p>
+    <w:p>
+      <w:pPr>
+        <w:pStyle w:val="ListParagraph"/>
+        <w:ind w:left="1440"/>
+        <w:rPr>
+          <w:rFonts w:ascii="Arial" w:hAnsi="Arial"/>
+          <w:b/>
+          <w:bCs/>
+          <w:lang w:val="en-US"/>
+        </w:rPr>
+      </w:pPr>
+    </w:p>
+    <w:p>
+      <w:pPr>
+        <w:pStyle w:val="ListParagraph"/>
+        <w:numPr>
+          <w:ilvl w:val="0"/>
+          <w:numId w:val="23"/>
+        </w:numPr>
+        <w:rPr>
+          <w:rFonts w:ascii="Arial" w:hAnsi="Arial"/>
+          <w:b/>
+          <w:bCs/>
+          <w:lang w:val="en-US"/>
+        </w:rPr>
+      </w:pPr>
+      <w:r>
+        <w:rPr>
+          <w:rFonts w:ascii="Arial" w:hAnsi="Arial"/>
+          <w:b/>
+          <w:bCs/>
+          <w:lang w:val="en-US"/>
+        </w:rPr>
+        <w:t xml:space="preserve">Fill the gaps with the correct form of the modals from the box </w:t>
+      </w:r>
+      <w:r>
+        <w:rPr>
+          <w:rFonts w:ascii="Arial" w:hAnsi="Arial"/>
+          <w:b/>
+          <w:bCs/>
+          <w:lang w:val="en-US"/>
+        </w:rPr>
+        <w:t>below</w:t>
+      </w:r>
+      <w:r>
+        <w:rPr>
+          <w:rFonts w:ascii="Arial" w:hAnsi="Arial"/>
+          <w:b/>
+          <w:bCs/>
+          <w:lang w:val="en-US"/>
+        </w:rPr>
+        <w:t>. There are two of them that you don’t need use:</w:t>
+      </w:r>
+    </w:p>
+    <w:p>
+      <w:pPr>
+        <w:pStyle w:val="ListParagraph"/>
+        <w:numPr>
+          <w:ilvl w:val="1"/>
+          <w:numId w:val="23"/>
+        </w:numPr>
+        <w:rPr>
+          <w:rFonts w:ascii="Arial" w:hAnsi="Arial"/>
+          <w:lang w:val="en-US"/>
+        </w:rPr>
+      </w:pPr>
+      <w:r>
+        <w:rPr>
+          <w:rFonts w:ascii="Arial" w:hAnsi="Arial"/>
+          <w:lang w:val="en-US"/>
+        </w:rPr>
+        <w:t>Ought</w:t>
+      </w:r>
+    </w:p>
+    <w:p>
+      <w:pPr>
+        <w:pStyle w:val="ListParagraph"/>
+        <w:numPr>
+          <w:ilvl w:val="1"/>
+          <w:numId w:val="23"/>
+        </w:numPr>
+        <w:rPr>
+          <w:rFonts w:ascii="Arial" w:hAnsi="Arial"/>
+          <w:lang w:val="en-US"/>
+        </w:rPr>
+      </w:pPr>
+      <w:r>
+        <w:rPr>
+          <w:rFonts w:ascii="Arial" w:hAnsi="Arial"/>
+          <w:lang w:val="en-US"/>
+        </w:rPr>
+        <w:t>Must</w:t>
+      </w:r>
+    </w:p>
+    <w:p>
+      <w:pPr>
+        <w:pStyle w:val="ListParagraph"/>
+        <w:numPr>
+          <w:ilvl w:val="1"/>
+          <w:numId w:val="23"/>
+        </w:numPr>
+        <w:rPr>
+          <w:rFonts w:ascii="Arial" w:hAnsi="Arial"/>
+          <w:lang w:val="en-US"/>
+        </w:rPr>
+      </w:pPr>
+      <w:r>
+        <w:rPr>
+          <w:rFonts w:ascii="Arial" w:hAnsi="Arial"/>
+          <w:lang w:val="en-US"/>
+        </w:rPr>
+        <w:t>Shouldn’t</w:t>
+      </w:r>
+    </w:p>
+    <w:p>
+      <w:pPr>
+        <w:pStyle w:val="ListParagraph"/>
+        <w:numPr>
+          <w:ilvl w:val="1"/>
+          <w:numId w:val="23"/>
+        </w:numPr>
+        <w:rPr>
+          <w:rFonts w:ascii="Arial" w:hAnsi="Arial"/>
+          <w:lang w:val="en-US"/>
+        </w:rPr>
+      </w:pPr>
+      <w:r>
+        <w:rPr>
+          <w:rFonts w:ascii="Arial" w:hAnsi="Arial"/>
+          <w:lang w:val="en-US"/>
+        </w:rPr>
+        <w:t>Might</w:t>
       </w:r>
     </w:p>
     <w:p>
@@ -9472,6 +11043,95 @@
     </w:lvl>
   </w:abstractNum>
   <w:abstractNum w:abstractNumId="2" w15:restartNumberingAfterBreak="0">
+    <w:nsid w:val="26FD63B6"/>
+    <w:multiLevelType w:val="hybridMultilevel"/>
+    <w:tmpl w:val="DC1A544C"/>
+    <w:lvl w:ilvl="0" w:tplc="FFFFFFFF">
+      <w:start w:val="2"/>
+      <w:numFmt w:val="decimal"/>
+      <w:lvlText w:val="%1."/>
+      <w:lvlJc w:val="left"/>
+      <w:pPr>
+        <w:ind w:left="720" w:hanging="360"/>
+      </w:pPr>
+      <w:rPr>
+        <w:rFonts w:hint="default"/>
+      </w:rPr>
+    </w:lvl>
+    <w:lvl w:ilvl="1" w:tplc="FFFFFFFF">
+      <w:start w:val="1"/>
+      <w:numFmt w:val="lowerLetter"/>
+      <w:lvlText w:val="%2."/>
+      <w:lvlJc w:val="left"/>
+      <w:pPr>
+        <w:ind w:left="1440" w:hanging="360"/>
+      </w:pPr>
+    </w:lvl>
+    <w:lvl w:ilvl="2" w:tplc="FFFFFFFF">
+      <w:start w:val="1"/>
+      <w:numFmt w:val="lowerRoman"/>
+      <w:lvlText w:val="%3."/>
+      <w:lvlJc w:val="right"/>
+      <w:pPr>
+        <w:ind w:left="2160" w:hanging="180"/>
+      </w:pPr>
+    </w:lvl>
+    <w:lvl w:ilvl="3" w:tplc="FFFFFFFF" w:tentative="1">
+      <w:start w:val="1"/>
+      <w:numFmt w:val="decimal"/>
+      <w:lvlText w:val="%4."/>
+      <w:lvlJc w:val="left"/>
+      <w:pPr>
+        <w:ind w:left="2880" w:hanging="360"/>
+      </w:pPr>
+    </w:lvl>
+    <w:lvl w:ilvl="4" w:tplc="FFFFFFFF" w:tentative="1">
+      <w:start w:val="1"/>
+      <w:numFmt w:val="lowerLetter"/>
+      <w:lvlText w:val="%5."/>
+      <w:lvlJc w:val="left"/>
+      <w:pPr>
+        <w:ind w:left="3600" w:hanging="360"/>
+      </w:pPr>
+    </w:lvl>
+    <w:lvl w:ilvl="5" w:tplc="FFFFFFFF" w:tentative="1">
+      <w:start w:val="1"/>
+      <w:numFmt w:val="lowerRoman"/>
+      <w:lvlText w:val="%6."/>
+      <w:lvlJc w:val="right"/>
+      <w:pPr>
+        <w:ind w:left="4320" w:hanging="180"/>
+      </w:pPr>
+    </w:lvl>
+    <w:lvl w:ilvl="6" w:tplc="FFFFFFFF" w:tentative="1">
+      <w:start w:val="1"/>
+      <w:numFmt w:val="decimal"/>
+      <w:lvlText w:val="%7."/>
+      <w:lvlJc w:val="left"/>
+      <w:pPr>
+        <w:ind w:left="5040" w:hanging="360"/>
+      </w:pPr>
+    </w:lvl>
+    <w:lvl w:ilvl="7" w:tplc="FFFFFFFF" w:tentative="1">
+      <w:start w:val="1"/>
+      <w:numFmt w:val="lowerLetter"/>
+      <w:lvlText w:val="%8."/>
+      <w:lvlJc w:val="left"/>
+      <w:pPr>
+        <w:ind w:left="5760" w:hanging="360"/>
+      </w:pPr>
+    </w:lvl>
+    <w:lvl w:ilvl="8" w:tplc="FFFFFFFF" w:tentative="1">
+      <w:start w:val="1"/>
+      <w:numFmt w:val="lowerRoman"/>
+      <w:lvlText w:val="%9."/>
+      <w:lvlJc w:val="right"/>
+      <w:pPr>
+        <w:ind w:left="6480" w:hanging="180"/>
+      </w:pPr>
+    </w:lvl>
+  </w:abstractNum>
+  <w:abstractNum w:abstractNumId="3" w15:restartNumberingAfterBreak="0">
     <w:nsid w:val="2C876A46"/>
     <w:multiLevelType w:val="hybridMultilevel"/>
     <w:tmpl w:val="D2BE8326"/>
@@ -9557,7 +11217,7 @@
       </w:pPr>
     </w:lvl>
   </w:abstractNum>
-  <w:abstractNum w:abstractNumId="3" w15:restartNumberingAfterBreak="0">
+  <w:abstractNum w:abstractNumId="4" w15:restartNumberingAfterBreak="0">
     <w:nsid w:val="2D0710C0"/>
     <w:multiLevelType w:val="hybridMultilevel"/>
     <w:tmpl w:val="6340E77E"/>
@@ -9646,7 +11306,7 @@
       </w:pPr>
     </w:lvl>
   </w:abstractNum>
-  <w:abstractNum w:abstractNumId="4" w15:restartNumberingAfterBreak="0">
+  <w:abstractNum w:abstractNumId="5" w15:restartNumberingAfterBreak="0">
     <w:nsid w:val="30C24FF5"/>
     <w:multiLevelType w:val="hybridMultilevel"/>
     <w:tmpl w:val="F5D0D374"/>
@@ -9735,7 +11395,7 @@
       </w:pPr>
     </w:lvl>
   </w:abstractNum>
-  <w:abstractNum w:abstractNumId="5" w15:restartNumberingAfterBreak="0">
+  <w:abstractNum w:abstractNumId="6" w15:restartNumberingAfterBreak="0">
     <w:nsid w:val="314724AC"/>
     <w:multiLevelType w:val="hybridMultilevel"/>
     <w:tmpl w:val="3878D238"/>
@@ -9824,7 +11484,7 @@
       </w:pPr>
     </w:lvl>
   </w:abstractNum>
-  <w:abstractNum w:abstractNumId="6" w15:restartNumberingAfterBreak="0">
+  <w:abstractNum w:abstractNumId="7" w15:restartNumberingAfterBreak="0">
     <w:nsid w:val="31DC06AD"/>
     <w:multiLevelType w:val="hybridMultilevel"/>
     <w:tmpl w:val="79808AEC"/>
@@ -9913,7 +11573,96 @@
       </w:pPr>
     </w:lvl>
   </w:abstractNum>
-  <w:abstractNum w:abstractNumId="7" w15:restartNumberingAfterBreak="0">
+  <w:abstractNum w:abstractNumId="8" w15:restartNumberingAfterBreak="0">
+    <w:nsid w:val="34F422A6"/>
+    <w:multiLevelType w:val="hybridMultilevel"/>
+    <w:tmpl w:val="F95871B6"/>
+    <w:lvl w:ilvl="0" w:tplc="F216CE96">
+      <w:start w:val="7"/>
+      <w:numFmt w:val="decimal"/>
+      <w:lvlText w:val="%1."/>
+      <w:lvlJc w:val="left"/>
+      <w:pPr>
+        <w:ind w:left="720" w:hanging="360"/>
+      </w:pPr>
+      <w:rPr>
+        <w:rFonts w:hint="default"/>
+      </w:rPr>
+    </w:lvl>
+    <w:lvl w:ilvl="1" w:tplc="0C0A0019" w:tentative="1">
+      <w:start w:val="1"/>
+      <w:numFmt w:val="lowerLetter"/>
+      <w:lvlText w:val="%2."/>
+      <w:lvlJc w:val="left"/>
+      <w:pPr>
+        <w:ind w:left="1440" w:hanging="360"/>
+      </w:pPr>
+    </w:lvl>
+    <w:lvl w:ilvl="2" w:tplc="0C0A001B" w:tentative="1">
+      <w:start w:val="1"/>
+      <w:numFmt w:val="lowerRoman"/>
+      <w:lvlText w:val="%3."/>
+      <w:lvlJc w:val="right"/>
+      <w:pPr>
+        <w:ind w:left="2160" w:hanging="180"/>
+      </w:pPr>
+    </w:lvl>
+    <w:lvl w:ilvl="3" w:tplc="0C0A000F" w:tentative="1">
+      <w:start w:val="1"/>
+      <w:numFmt w:val="decimal"/>
+      <w:lvlText w:val="%4."/>
+      <w:lvlJc w:val="left"/>
+      <w:pPr>
+        <w:ind w:left="2880" w:hanging="360"/>
+      </w:pPr>
+    </w:lvl>
+    <w:lvl w:ilvl="4" w:tplc="0C0A0019" w:tentative="1">
+      <w:start w:val="1"/>
+      <w:numFmt w:val="lowerLetter"/>
+      <w:lvlText w:val="%5."/>
+      <w:lvlJc w:val="left"/>
+      <w:pPr>
+        <w:ind w:left="3600" w:hanging="360"/>
+      </w:pPr>
+    </w:lvl>
+    <w:lvl w:ilvl="5" w:tplc="0C0A001B" w:tentative="1">
+      <w:start w:val="1"/>
+      <w:numFmt w:val="lowerRoman"/>
+      <w:lvlText w:val="%6."/>
+      <w:lvlJc w:val="right"/>
+      <w:pPr>
+        <w:ind w:left="4320" w:hanging="180"/>
+      </w:pPr>
+    </w:lvl>
+    <w:lvl w:ilvl="6" w:tplc="0C0A000F" w:tentative="1">
+      <w:start w:val="1"/>
+      <w:numFmt w:val="decimal"/>
+      <w:lvlText w:val="%7."/>
+      <w:lvlJc w:val="left"/>
+      <w:pPr>
+        <w:ind w:left="5040" w:hanging="360"/>
+      </w:pPr>
+    </w:lvl>
+    <w:lvl w:ilvl="7" w:tplc="0C0A0019" w:tentative="1">
+      <w:start w:val="1"/>
+      <w:numFmt w:val="lowerLetter"/>
+      <w:lvlText w:val="%8."/>
+      <w:lvlJc w:val="left"/>
+      <w:pPr>
+        <w:ind w:left="5760" w:hanging="360"/>
+      </w:pPr>
+    </w:lvl>
+    <w:lvl w:ilvl="8" w:tplc="0C0A001B" w:tentative="1">
+      <w:start w:val="1"/>
+      <w:numFmt w:val="lowerRoman"/>
+      <w:lvlText w:val="%9."/>
+      <w:lvlJc w:val="right"/>
+      <w:pPr>
+        <w:ind w:left="6480" w:hanging="180"/>
+      </w:pPr>
+    </w:lvl>
+  </w:abstractNum>
+  <w:abstractNum w:abstractNumId="9" w15:restartNumberingAfterBreak="0">
     <w:nsid w:val="364B1C35"/>
     <w:multiLevelType w:val="hybridMultilevel"/>
     <w:tmpl w:val="14C07C8A"/>
@@ -10002,7 +11751,7 @@
       </w:pPr>
     </w:lvl>
   </w:abstractNum>
-  <w:abstractNum w:abstractNumId="8" w15:restartNumberingAfterBreak="0">
+  <w:abstractNum w:abstractNumId="10" w15:restartNumberingAfterBreak="0">
     <w:nsid w:val="38500DEE"/>
     <w:multiLevelType w:val="hybridMultilevel"/>
     <w:tmpl w:val="08FE63CA"/>
@@ -10091,7 +11840,7 @@
       </w:pPr>
     </w:lvl>
   </w:abstractNum>
-  <w:abstractNum w:abstractNumId="9" w15:restartNumberingAfterBreak="0">
+  <w:abstractNum w:abstractNumId="11" w15:restartNumberingAfterBreak="0">
     <w:nsid w:val="44676422"/>
     <w:multiLevelType w:val="hybridMultilevel"/>
     <w:tmpl w:val="F5D0D374"/>
@@ -10180,7 +11929,7 @@
       </w:pPr>
     </w:lvl>
   </w:abstractNum>
-  <w:abstractNum w:abstractNumId="10" w15:restartNumberingAfterBreak="0">
+  <w:abstractNum w:abstractNumId="12" w15:restartNumberingAfterBreak="0">
     <w:nsid w:val="47CD3AFB"/>
     <w:multiLevelType w:val="hybridMultilevel"/>
     <w:tmpl w:val="DC1A544C"/>
@@ -10269,7 +12018,7 @@
       </w:pPr>
     </w:lvl>
   </w:abstractNum>
-  <w:abstractNum w:abstractNumId="11" w15:restartNumberingAfterBreak="0">
+  <w:abstractNum w:abstractNumId="13" w15:restartNumberingAfterBreak="0">
     <w:nsid w:val="48844551"/>
     <w:multiLevelType w:val="hybridMultilevel"/>
     <w:tmpl w:val="08C26640"/>
@@ -10358,7 +12107,7 @@
       </w:pPr>
     </w:lvl>
   </w:abstractNum>
-  <w:abstractNum w:abstractNumId="12" w15:restartNumberingAfterBreak="0">
+  <w:abstractNum w:abstractNumId="14" w15:restartNumberingAfterBreak="0">
     <w:nsid w:val="6111155E"/>
     <w:multiLevelType w:val="hybridMultilevel"/>
     <w:tmpl w:val="D2BE8326"/>
@@ -10444,7 +12193,7 @@
       </w:pPr>
     </w:lvl>
   </w:abstractNum>
-  <w:abstractNum w:abstractNumId="13" w15:restartNumberingAfterBreak="0">
+  <w:abstractNum w:abstractNumId="15" w15:restartNumberingAfterBreak="0">
     <w:nsid w:val="687B1765"/>
     <w:multiLevelType w:val="hybridMultilevel"/>
     <w:tmpl w:val="E1C0333E"/>
@@ -10533,7 +12282,7 @@
       </w:pPr>
     </w:lvl>
   </w:abstractNum>
-  <w:abstractNum w:abstractNumId="14" w15:restartNumberingAfterBreak="0">
+  <w:abstractNum w:abstractNumId="16" w15:restartNumberingAfterBreak="0">
     <w:nsid w:val="6E8E0091"/>
     <w:multiLevelType w:val="hybridMultilevel"/>
     <w:tmpl w:val="966C1BD0"/>
@@ -10622,7 +12371,7 @@
       </w:pPr>
     </w:lvl>
   </w:abstractNum>
-  <w:abstractNum w:abstractNumId="15" w15:restartNumberingAfterBreak="0">
+  <w:abstractNum w:abstractNumId="17" w15:restartNumberingAfterBreak="0">
     <w:nsid w:val="71FE6B51"/>
     <w:multiLevelType w:val="hybridMultilevel"/>
     <w:tmpl w:val="AA3676AE"/>
@@ -10711,7 +12460,7 @@
       </w:pPr>
     </w:lvl>
   </w:abstractNum>
-  <w:abstractNum w:abstractNumId="16" w15:restartNumberingAfterBreak="0">
+  <w:abstractNum w:abstractNumId="18" w15:restartNumberingAfterBreak="0">
     <w:nsid w:val="78842A3E"/>
     <w:multiLevelType w:val="hybridMultilevel"/>
     <w:tmpl w:val="884407B2"/>
@@ -10800,7 +12549,7 @@
       </w:pPr>
     </w:lvl>
   </w:abstractNum>
-  <w:abstractNum w:abstractNumId="17" w15:restartNumberingAfterBreak="0">
+  <w:abstractNum w:abstractNumId="19" w15:restartNumberingAfterBreak="0">
     <w:nsid w:val="78EC3E45"/>
     <w:multiLevelType w:val="hybridMultilevel"/>
     <w:tmpl w:val="4FB2EA42"/>
@@ -10889,7 +12638,7 @@
       </w:pPr>
     </w:lvl>
   </w:abstractNum>
-  <w:abstractNum w:abstractNumId="18" w15:restartNumberingAfterBreak="0">
+  <w:abstractNum w:abstractNumId="20" w15:restartNumberingAfterBreak="0">
     <w:nsid w:val="7A2D6ECD"/>
     <w:multiLevelType w:val="hybridMultilevel"/>
     <w:tmpl w:val="14C07C8A"/>
@@ -10978,7 +12727,96 @@
       </w:pPr>
     </w:lvl>
   </w:abstractNum>
-  <w:abstractNum w:abstractNumId="19" w15:restartNumberingAfterBreak="0">
+  <w:abstractNum w:abstractNumId="21" w15:restartNumberingAfterBreak="0">
+    <w:nsid w:val="7C842BC1"/>
+    <w:multiLevelType w:val="hybridMultilevel"/>
+    <w:tmpl w:val="AD7E4704"/>
+    <w:lvl w:ilvl="0" w:tplc="F5BA90B2">
+      <w:start w:val="6"/>
+      <w:numFmt w:val="decimal"/>
+      <w:lvlText w:val="%1."/>
+      <w:lvlJc w:val="left"/>
+      <w:pPr>
+        <w:ind w:left="720" w:hanging="360"/>
+      </w:pPr>
+      <w:rPr>
+        <w:rFonts w:hint="default"/>
+      </w:rPr>
+    </w:lvl>
+    <w:lvl w:ilvl="1" w:tplc="0C0A0019">
+      <w:start w:val="1"/>
+      <w:numFmt w:val="lowerLetter"/>
+      <w:lvlText w:val="%2."/>
+      <w:lvlJc w:val="left"/>
+      <w:pPr>
+        <w:ind w:left="1440" w:hanging="360"/>
+      </w:pPr>
+    </w:lvl>
+    <w:lvl w:ilvl="2" w:tplc="0C0A001B">
+      <w:start w:val="1"/>
+      <w:numFmt w:val="lowerRoman"/>
+      <w:lvlText w:val="%3."/>
+      <w:lvlJc w:val="right"/>
+      <w:pPr>
+        <w:ind w:left="2160" w:hanging="180"/>
+      </w:pPr>
+    </w:lvl>
+    <w:lvl w:ilvl="3" w:tplc="0C0A000F" w:tentative="1">
+      <w:start w:val="1"/>
+      <w:numFmt w:val="decimal"/>
+      <w:lvlText w:val="%4."/>
+      <w:lvlJc w:val="left"/>
+      <w:pPr>
+        <w:ind w:left="2880" w:hanging="360"/>
+      </w:pPr>
+    </w:lvl>
+    <w:lvl w:ilvl="4" w:tplc="0C0A0019" w:tentative="1">
+      <w:start w:val="1"/>
+      <w:numFmt w:val="lowerLetter"/>
+      <w:lvlText w:val="%5."/>
+      <w:lvlJc w:val="left"/>
+      <w:pPr>
+        <w:ind w:left="3600" w:hanging="360"/>
+      </w:pPr>
+    </w:lvl>
+    <w:lvl w:ilvl="5" w:tplc="0C0A001B" w:tentative="1">
+      <w:start w:val="1"/>
+      <w:numFmt w:val="lowerRoman"/>
+      <w:lvlText w:val="%6."/>
+      <w:lvlJc w:val="right"/>
+      <w:pPr>
+        <w:ind w:left="4320" w:hanging="180"/>
+      </w:pPr>
+    </w:lvl>
+    <w:lvl w:ilvl="6" w:tplc="0C0A000F" w:tentative="1">
+      <w:start w:val="1"/>
+      <w:numFmt w:val="decimal"/>
+      <w:lvlText w:val="%7."/>
+      <w:lvlJc w:val="left"/>
+      <w:pPr>
+        <w:ind w:left="5040" w:hanging="360"/>
+      </w:pPr>
+    </w:lvl>
+    <w:lvl w:ilvl="7" w:tplc="0C0A0019" w:tentative="1">
+      <w:start w:val="1"/>
+      <w:numFmt w:val="lowerLetter"/>
+      <w:lvlText w:val="%8."/>
+      <w:lvlJc w:val="left"/>
+      <w:pPr>
+        <w:ind w:left="5760" w:hanging="360"/>
+      </w:pPr>
+    </w:lvl>
+    <w:lvl w:ilvl="8" w:tplc="0C0A001B" w:tentative="1">
+      <w:start w:val="1"/>
+      <w:numFmt w:val="lowerRoman"/>
+      <w:lvlText w:val="%9."/>
+      <w:lvlJc w:val="right"/>
+      <w:pPr>
+        <w:ind w:left="6480" w:hanging="180"/>
+      </w:pPr>
+    </w:lvl>
+  </w:abstractNum>
+  <w:abstractNum w:abstractNumId="22" w15:restartNumberingAfterBreak="0">
     <w:nsid w:val="7D4B0AD8"/>
     <w:multiLevelType w:val="hybridMultilevel"/>
     <w:tmpl w:val="056C69CE"/>
@@ -11068,64 +12906,73 @@
     </w:lvl>
   </w:abstractNum>
   <w:num w:numId="1" w16cid:durableId="2046324468">
-    <w:abstractNumId w:val="12"/>
+    <w:abstractNumId w:val="14"/>
   </w:num>
   <w:num w:numId="2" w16cid:durableId="1554460239">
-    <w:abstractNumId w:val="2"/>
+    <w:abstractNumId w:val="3"/>
   </w:num>
   <w:num w:numId="3" w16cid:durableId="1944259879">
-    <w:abstractNumId w:val="11"/>
+    <w:abstractNumId w:val="13"/>
   </w:num>
   <w:num w:numId="4" w16cid:durableId="1239053173">
-    <w:abstractNumId w:val="6"/>
+    <w:abstractNumId w:val="7"/>
   </w:num>
   <w:num w:numId="5" w16cid:durableId="1118335179">
-    <w:abstractNumId w:val="3"/>
+    <w:abstractNumId w:val="4"/>
   </w:num>
   <w:num w:numId="6" w16cid:durableId="160001005">
-    <w:abstractNumId w:val="4"/>
+    <w:abstractNumId w:val="5"/>
   </w:num>
   <w:num w:numId="7" w16cid:durableId="1807039578">
-    <w:abstractNumId w:val="18"/>
+    <w:abstractNumId w:val="20"/>
   </w:num>
   <w:num w:numId="8" w16cid:durableId="684982892">
-    <w:abstractNumId w:val="9"/>
+    <w:abstractNumId w:val="11"/>
   </w:num>
   <w:num w:numId="9" w16cid:durableId="1459452142">
     <w:abstractNumId w:val="1"/>
   </w:num>
   <w:num w:numId="10" w16cid:durableId="1857695873">
-    <w:abstractNumId w:val="17"/>
+    <w:abstractNumId w:val="19"/>
   </w:num>
   <w:num w:numId="11" w16cid:durableId="1596596510">
-    <w:abstractNumId w:val="7"/>
+    <w:abstractNumId w:val="9"/>
   </w:num>
   <w:num w:numId="12" w16cid:durableId="1915897011">
-    <w:abstractNumId w:val="8"/>
+    <w:abstractNumId w:val="10"/>
   </w:num>
   <w:num w:numId="13" w16cid:durableId="1249123125">
+    <w:abstractNumId w:val="18"/>
+  </w:num>
+  <w:num w:numId="14" w16cid:durableId="1799296742">
     <w:abstractNumId w:val="16"/>
   </w:num>
-  <w:num w:numId="14" w16cid:durableId="1799296742">
-    <w:abstractNumId w:val="14"/>
-  </w:num>
   <w:num w:numId="15" w16cid:durableId="1276905021">
-    <w:abstractNumId w:val="15"/>
+    <w:abstractNumId w:val="17"/>
   </w:num>
   <w:num w:numId="16" w16cid:durableId="874777750">
     <w:abstractNumId w:val="0"/>
   </w:num>
   <w:num w:numId="17" w16cid:durableId="1276449026">
-    <w:abstractNumId w:val="5"/>
+    <w:abstractNumId w:val="6"/>
   </w:num>
   <w:num w:numId="18" w16cid:durableId="681394551">
-    <w:abstractNumId w:val="19"/>
+    <w:abstractNumId w:val="22"/>
   </w:num>
   <w:num w:numId="19" w16cid:durableId="700784487">
-    <w:abstractNumId w:val="13"/>
+    <w:abstractNumId w:val="15"/>
   </w:num>
   <w:num w:numId="20" w16cid:durableId="243997295">
-    <w:abstractNumId w:val="10"/>
+    <w:abstractNumId w:val="12"/>
+  </w:num>
+  <w:num w:numId="21" w16cid:durableId="100956618">
+    <w:abstractNumId w:val="2"/>
+  </w:num>
+  <w:num w:numId="22" w16cid:durableId="1661688215">
+    <w:abstractNumId w:val="8"/>
+  </w:num>
+  <w:num w:numId="23" w16cid:durableId="868489337">
+    <w:abstractNumId w:val="21"/>
   </w:num>
 </w:numbering>
 </file>

</xml_diff>